<commit_message>
added block scheme and description to tech.spec. section
</commit_message>
<xml_diff>
--- a/docs/specification/specification.docx
+++ b/docs/specification/specification.docx
@@ -251,13 +251,69 @@
           <w:sz w:val="36"/>
           <w:lang w:val="en-US"/>
         </w:rPr>
-        <w:t>femtoino</w:t>
+        <w:t>femtoino.</w:t>
+      </w:r>
+    </w:p>
+    <w:p>
+      <w:pPr>
+        <w:jc w:val="center"/>
+        <w:rPr>
+          <w:rFonts w:ascii="ISOCPEUR" w:hAnsi="ISOCPEUR"/>
+          <w:i/>
+          <w:sz w:val="28"/>
+          <w:lang w:val="en-US"/>
+        </w:rPr>
+      </w:pPr>
+      <w:r>
+        <w:rPr>
+          <w:rFonts w:ascii="ISOCPEUR" w:hAnsi="ISOCPEUR"/>
+          <w:i/>
+          <w:sz w:val="28"/>
+          <w:lang w:val="en-US"/>
+        </w:rPr>
+        <w:t>Ver.0.</w:t>
       </w:r>
       <w:r>
         <w:rPr>
           <w:rFonts w:ascii="ISOCPEUR" w:hAnsi="ISOCPEUR"/>
           <w:i/>
-          <w:sz w:val="36"/>
+          <w:sz w:val="28"/>
+          <w:lang w:val="en-US"/>
+        </w:rPr>
+        <w:t>1</w:t>
+      </w:r>
+      <w:r>
+        <w:rPr>
+          <w:rFonts w:ascii="ISOCPEUR" w:hAnsi="ISOCPEUR"/>
+          <w:i/>
+          <w:sz w:val="28"/>
+          <w:lang w:val="en-US"/>
+        </w:rPr>
+        <w:t>0</w:t>
+      </w:r>
+      <w:r>
+        <w:rPr>
+          <w:rFonts w:ascii="ISOCPEUR" w:hAnsi="ISOCPEUR"/>
+          <w:i/>
+          <w:sz w:val="28"/>
+          <w:lang w:val="en-US"/>
+        </w:rPr>
+        <w:t>.</w:t>
+      </w:r>
+      <w:r>
+        <w:rPr>
+          <w:rFonts w:ascii="ISOCPEUR" w:hAnsi="ISOCPEUR"/>
+          <w:i/>
+          <w:sz w:val="28"/>
+          <w:lang w:val="en-US"/>
+        </w:rPr>
+        <w:t>2</w:t>
+      </w:r>
+      <w:r>
+        <w:rPr>
+          <w:rFonts w:ascii="ISOCPEUR" w:hAnsi="ISOCPEUR"/>
+          <w:i/>
+          <w:sz w:val="28"/>
           <w:lang w:val="en-US"/>
         </w:rPr>
         <w:t>.</w:t>
@@ -273,62 +329,6 @@
           <w:lang w:val="en-US"/>
         </w:rPr>
       </w:pPr>
-      <w:r>
-        <w:rPr>
-          <w:rFonts w:ascii="ISOCPEUR" w:hAnsi="ISOCPEUR"/>
-          <w:i/>
-          <w:sz w:val="28"/>
-          <w:lang w:val="en-US"/>
-        </w:rPr>
-        <w:t>Ver.0.</w:t>
-      </w:r>
-      <w:r>
-        <w:rPr>
-          <w:rFonts w:ascii="ISOCPEUR" w:hAnsi="ISOCPEUR"/>
-          <w:i/>
-          <w:sz w:val="28"/>
-          <w:lang w:val="en-US"/>
-        </w:rPr>
-        <w:t>10</w:t>
-      </w:r>
-      <w:r>
-        <w:rPr>
-          <w:rFonts w:ascii="ISOCPEUR" w:hAnsi="ISOCPEUR"/>
-          <w:i/>
-          <w:sz w:val="28"/>
-          <w:lang w:val="en-US"/>
-        </w:rPr>
-        <w:t>.</w:t>
-      </w:r>
-      <w:r>
-        <w:rPr>
-          <w:rFonts w:ascii="ISOCPEUR" w:hAnsi="ISOCPEUR"/>
-          <w:i/>
-          <w:sz w:val="28"/>
-          <w:lang w:val="en-US"/>
-        </w:rPr>
-        <w:t>1</w:t>
-      </w:r>
-      <w:r>
-        <w:rPr>
-          <w:rFonts w:ascii="ISOCPEUR" w:hAnsi="ISOCPEUR"/>
-          <w:i/>
-          <w:sz w:val="28"/>
-          <w:lang w:val="en-US"/>
-        </w:rPr>
-        <w:t>.</w:t>
-      </w:r>
-    </w:p>
-    <w:p>
-      <w:pPr>
-        <w:jc w:val="center"/>
-        <w:rPr>
-          <w:rFonts w:ascii="ISOCPEUR" w:hAnsi="ISOCPEUR"/>
-          <w:i/>
-          <w:sz w:val="28"/>
-          <w:lang w:val="en-US"/>
-        </w:rPr>
-      </w:pPr>
     </w:p>
     <w:p>
       <w:pPr>
@@ -521,34 +521,7 @@
           <w:sz w:val="28"/>
           <w:lang w:val="en-US"/>
         </w:rPr>
-        <w:t>202</w:t>
-      </w:r>
-      <w:r>
-        <w:rPr>
-          <w:rFonts w:ascii="ISOCPEUR" w:hAnsi="ISOCPEUR"/>
-          <w:i/>
-          <w:sz w:val="28"/>
-          <w:lang w:val="en-US"/>
-        </w:rPr>
-        <w:t>2</w:t>
-      </w:r>
-      <w:r>
-        <w:rPr>
-          <w:rFonts w:ascii="ISOCPEUR" w:hAnsi="ISOCPEUR"/>
-          <w:i/>
-          <w:sz w:val="28"/>
-          <w:lang w:val="en-US"/>
-        </w:rPr>
-        <w:t>-202</w:t>
-      </w:r>
-      <w:r>
-        <w:rPr>
-          <w:rFonts w:ascii="ISOCPEUR" w:hAnsi="ISOCPEUR"/>
-          <w:i/>
-          <w:sz w:val="28"/>
-          <w:lang w:val="en-US"/>
-        </w:rPr>
-        <w:t>3</w:t>
+        <w:t>2022-2023</w:t>
       </w:r>
     </w:p>
     <w:p>
@@ -568,25 +541,7 @@
           <w:sz w:val="28"/>
           <w:lang w:val="en-US"/>
         </w:rPr>
-        <w:t>Riga</w:t>
-      </w:r>
-      <w:r>
-        <w:rPr>
-          <w:rFonts w:ascii="ISOCPEUR" w:hAnsi="ISOCPEUR"/>
-          <w:i/>
-          <w:sz w:val="28"/>
-          <w:lang w:val="en-US"/>
-        </w:rPr>
-        <w:t xml:space="preserve"> - Daugavpils,</w:t>
-      </w:r>
-      <w:r>
-        <w:rPr>
-          <w:rFonts w:ascii="ISOCPEUR" w:hAnsi="ISOCPEUR"/>
-          <w:i/>
-          <w:sz w:val="28"/>
-          <w:lang w:val="en-US"/>
-        </w:rPr>
-        <w:t xml:space="preserve"> Latvia</w:t>
+        <w:t>Riga - Daugavpils, Latvia</w:t>
       </w:r>
     </w:p>
     <w:tbl>
@@ -778,15 +733,18 @@
                 <w:lang w:val="en-US"/>
               </w:rPr>
             </w:pPr>
-            <w:r>
-              <w:rPr>
-                <w:rFonts w:ascii="ISOCPEUR" w:hAnsi="ISOCPEUR"/>
-                <w:i/>
-                <w:sz w:val="28"/>
-                <w:lang w:val="en-US"/>
-              </w:rPr>
-              <w:t>Document conventions.</w:t>
-            </w:r>
+            <w:hyperlink w:anchor="Document_conventions_section_1" w:history="1">
+              <w:r>
+                <w:rPr>
+                  <w:rStyle w:val="a6"/>
+                  <w:rFonts w:ascii="ISOCPEUR" w:hAnsi="ISOCPEUR"/>
+                  <w:i/>
+                  <w:sz w:val="28"/>
+                  <w:lang w:val="en-US"/>
+                </w:rPr>
+                <w:t>Document conventions.</w:t>
+              </w:r>
+            </w:hyperlink>
           </w:p>
         </w:tc>
         <w:tc>
@@ -902,8 +860,20 @@
                 <w:sz w:val="28"/>
                 <w:lang w:val="en-US"/>
               </w:rPr>
-              <w:t xml:space="preserve">  Abbreviations used.</w:t>
+              <w:t xml:space="preserve">  </w:t>
             </w:r>
+            <w:hyperlink w:anchor="Abbreviations_section_1_1" w:history="1">
+              <w:r>
+                <w:rPr>
+                  <w:rStyle w:val="a6"/>
+                  <w:rFonts w:ascii="ISOCPEUR" w:hAnsi="ISOCPEUR"/>
+                  <w:i/>
+                  <w:sz w:val="28"/>
+                  <w:lang w:val="en-US"/>
+                </w:rPr>
+                <w:t>Abbreviations used.</w:t>
+              </w:r>
+            </w:hyperlink>
           </w:p>
         </w:tc>
         <w:tc>
@@ -1017,8 +987,20 @@
                 <w:sz w:val="28"/>
                 <w:lang w:val="en-US"/>
               </w:rPr>
-              <w:t xml:space="preserve">  Text formatting.</w:t>
+              <w:t xml:space="preserve">  </w:t>
             </w:r>
+            <w:hyperlink w:anchor="Text_formatting_section_1_2" w:history="1">
+              <w:r>
+                <w:rPr>
+                  <w:rStyle w:val="a6"/>
+                  <w:rFonts w:ascii="ISOCPEUR" w:hAnsi="ISOCPEUR"/>
+                  <w:i/>
+                  <w:sz w:val="28"/>
+                  <w:lang w:val="en-US"/>
+                </w:rPr>
+                <w:t>Text formatting.</w:t>
+              </w:r>
+            </w:hyperlink>
           </w:p>
         </w:tc>
         <w:tc>
@@ -1132,8 +1114,20 @@
                 <w:sz w:val="28"/>
                 <w:lang w:val="en-US"/>
               </w:rPr>
-              <w:t xml:space="preserve">  Appearance of pages.</w:t>
+              <w:t xml:space="preserve">  </w:t>
             </w:r>
+            <w:hyperlink w:anchor="Appearance_of_pages_section_1_3" w:history="1">
+              <w:r>
+                <w:rPr>
+                  <w:rStyle w:val="a6"/>
+                  <w:rFonts w:ascii="ISOCPEUR" w:hAnsi="ISOCPEUR"/>
+                  <w:i/>
+                  <w:sz w:val="28"/>
+                  <w:lang w:val="en-US"/>
+                </w:rPr>
+                <w:t>Appearance of pages.</w:t>
+              </w:r>
+            </w:hyperlink>
           </w:p>
         </w:tc>
         <w:tc>
@@ -1247,8 +1241,20 @@
                 <w:sz w:val="28"/>
                 <w:lang w:val="en-US"/>
               </w:rPr>
-              <w:t xml:space="preserve">  Versioning.</w:t>
+              <w:t xml:space="preserve">  </w:t>
             </w:r>
+            <w:hyperlink w:anchor="Versioning_section_1_4" w:history="1">
+              <w:r>
+                <w:rPr>
+                  <w:rStyle w:val="a6"/>
+                  <w:rFonts w:ascii="ISOCPEUR" w:hAnsi="ISOCPEUR"/>
+                  <w:i/>
+                  <w:sz w:val="28"/>
+                  <w:lang w:val="en-US"/>
+                </w:rPr>
+                <w:t>Versioning.</w:t>
+              </w:r>
+            </w:hyperlink>
           </w:p>
         </w:tc>
         <w:tc>
@@ -1434,15 +1440,18 @@
                 <w:lang w:val="en-US"/>
               </w:rPr>
             </w:pPr>
-            <w:r>
-              <w:rPr>
-                <w:rFonts w:ascii="ISOCPEUR" w:hAnsi="ISOCPEUR"/>
-                <w:i/>
-                <w:sz w:val="28"/>
-                <w:lang w:val="en-US"/>
-              </w:rPr>
-              <w:t>General description.</w:t>
-            </w:r>
+            <w:hyperlink w:anchor="General_description_section_2" w:history="1">
+              <w:r>
+                <w:rPr>
+                  <w:rStyle w:val="a6"/>
+                  <w:rFonts w:ascii="ISOCPEUR" w:hAnsi="ISOCPEUR"/>
+                  <w:i/>
+                  <w:sz w:val="28"/>
+                  <w:lang w:val="en-US"/>
+                </w:rPr>
+                <w:t>General description.</w:t>
+              </w:r>
+            </w:hyperlink>
           </w:p>
         </w:tc>
         <w:tc>
@@ -1556,8 +1565,40 @@
                 <w:sz w:val="28"/>
                 <w:lang w:val="en-US"/>
               </w:rPr>
-              <w:t xml:space="preserve">  Hardware.</w:t>
+              <w:t xml:space="preserve">  </w:t>
             </w:r>
+            <w:hyperlink w:anchor="Hardware_section_2_1" w:history="1">
+              <w:r>
+                <w:rPr>
+                  <w:rStyle w:val="a6"/>
+                  <w:rFonts w:ascii="ISOCPEUR" w:hAnsi="ISOCPEUR"/>
+                  <w:i/>
+                  <w:sz w:val="28"/>
+                  <w:lang w:val="en-US"/>
+                </w:rPr>
+                <w:t>Har</w:t>
+              </w:r>
+              <w:r>
+                <w:rPr>
+                  <w:rStyle w:val="a6"/>
+                  <w:rFonts w:ascii="ISOCPEUR" w:hAnsi="ISOCPEUR"/>
+                  <w:i/>
+                  <w:sz w:val="28"/>
+                  <w:lang w:val="en-US"/>
+                </w:rPr>
+                <w:t>d</w:t>
+              </w:r>
+              <w:r>
+                <w:rPr>
+                  <w:rStyle w:val="a6"/>
+                  <w:rFonts w:ascii="ISOCPEUR" w:hAnsi="ISOCPEUR"/>
+                  <w:i/>
+                  <w:sz w:val="28"/>
+                  <w:lang w:val="en-US"/>
+                </w:rPr>
+                <w:t>ware.</w:t>
+              </w:r>
+            </w:hyperlink>
           </w:p>
         </w:tc>
         <w:tc>
@@ -1671,8 +1712,20 @@
                 <w:sz w:val="28"/>
                 <w:lang w:val="en-US"/>
               </w:rPr>
-              <w:t xml:space="preserve">  Software.</w:t>
+              <w:t xml:space="preserve">  </w:t>
             </w:r>
+            <w:hyperlink w:anchor="Software_section_2_2" w:history="1">
+              <w:r>
+                <w:rPr>
+                  <w:rStyle w:val="a6"/>
+                  <w:rFonts w:ascii="ISOCPEUR" w:hAnsi="ISOCPEUR"/>
+                  <w:i/>
+                  <w:sz w:val="28"/>
+                  <w:lang w:val="en-US"/>
+                </w:rPr>
+                <w:t>Software.</w:t>
+              </w:r>
+            </w:hyperlink>
           </w:p>
         </w:tc>
         <w:tc>
@@ -1851,15 +1904,18 @@
                 <w:lang w:val="en-US"/>
               </w:rPr>
             </w:pPr>
-            <w:r>
-              <w:rPr>
-                <w:rFonts w:ascii="ISOCPEUR" w:hAnsi="ISOCPEUR"/>
-                <w:i/>
-                <w:sz w:val="28"/>
-                <w:lang w:val="en-US"/>
-              </w:rPr>
-              <w:t>Hardware.</w:t>
-            </w:r>
+            <w:hyperlink w:anchor="Hardware_section_3" w:history="1">
+              <w:r>
+                <w:rPr>
+                  <w:rStyle w:val="a6"/>
+                  <w:rFonts w:ascii="ISOCPEUR" w:hAnsi="ISOCPEUR"/>
+                  <w:i/>
+                  <w:sz w:val="28"/>
+                  <w:lang w:val="en-US"/>
+                </w:rPr>
+                <w:t>Hardware.</w:t>
+              </w:r>
+            </w:hyperlink>
           </w:p>
         </w:tc>
         <w:tc>
@@ -1964,8 +2020,20 @@
                 <w:sz w:val="28"/>
                 <w:lang w:val="en-US"/>
               </w:rPr>
-              <w:t xml:space="preserve">  Technical specification.</w:t>
+              <w:t xml:space="preserve">  </w:t>
             </w:r>
+            <w:hyperlink w:anchor="Technical_specification_section_3_1" w:history="1">
+              <w:r>
+                <w:rPr>
+                  <w:rStyle w:val="a6"/>
+                  <w:rFonts w:ascii="ISOCPEUR" w:hAnsi="ISOCPEUR"/>
+                  <w:i/>
+                  <w:sz w:val="28"/>
+                  <w:lang w:val="en-US"/>
+                </w:rPr>
+                <w:t>Technical specification.</w:t>
+              </w:r>
+            </w:hyperlink>
           </w:p>
         </w:tc>
         <w:tc>
@@ -4550,7 +4618,7 @@
         <mc:AlternateContent>
           <mc:Choice Requires="wpg">
             <w:drawing>
-              <wp:anchor distT="0" distB="0" distL="114300" distR="114300" simplePos="0" relativeHeight="251661312" behindDoc="0" locked="0" layoutInCell="0" allowOverlap="1" wp14:anchorId="4B02DD56" wp14:editId="47F20748">
+              <wp:anchor distT="0" distB="0" distL="114300" distR="114300" simplePos="0" relativeHeight="251661312" behindDoc="0" locked="0" layoutInCell="0" allowOverlap="1" wp14:anchorId="4B02DD56" wp14:editId="0413B0DE">
                 <wp:simplePos x="0" y="0"/>
                 <wp:positionH relativeFrom="page">
                   <wp:posOffset>720090</wp:posOffset>
@@ -9414,7 +9482,7 @@
         <mc:AlternateContent>
           <mc:Choice Requires="wpg">
             <w:drawing>
-              <wp:anchor distT="0" distB="0" distL="114300" distR="114300" simplePos="0" relativeHeight="251663360" behindDoc="0" locked="0" layoutInCell="0" allowOverlap="1" wp14:anchorId="2C9ECBD3" wp14:editId="62FE3731">
+              <wp:anchor distT="0" distB="0" distL="114300" distR="114300" simplePos="0" relativeHeight="251663360" behindDoc="0" locked="0" layoutInCell="0" allowOverlap="1" wp14:anchorId="2C9ECBD3" wp14:editId="0274F8FD">
                 <wp:simplePos x="0" y="0"/>
                 <wp:positionH relativeFrom="page">
                   <wp:posOffset>720090</wp:posOffset>
@@ -10928,6 +10996,7 @@
           <w:lang w:val="en-US"/>
         </w:rPr>
       </w:pPr>
+      <w:bookmarkStart w:id="0" w:name="Document_conventions_section_1"/>
       <w:r>
         <w:rPr>
           <w:noProof/>
@@ -10938,7 +11007,7 @@
         <mc:AlternateContent>
           <mc:Choice Requires="wpg">
             <w:drawing>
-              <wp:anchor distT="0" distB="0" distL="114300" distR="114300" simplePos="0" relativeHeight="251665408" behindDoc="0" locked="0" layoutInCell="0" allowOverlap="1" wp14:anchorId="0C1D364A" wp14:editId="57B86656">
+              <wp:anchor distT="0" distB="0" distL="114300" distR="114300" simplePos="0" relativeHeight="251665408" behindDoc="0" locked="0" layoutInCell="0" allowOverlap="1" wp14:anchorId="0C1D364A" wp14:editId="5C80A832">
                 <wp:simplePos x="0" y="0"/>
                 <wp:positionH relativeFrom="page">
                   <wp:posOffset>720090</wp:posOffset>
@@ -12311,6 +12380,7 @@
         </w:rPr>
         <w:t>1. Document conventions.</w:t>
       </w:r>
+      <w:bookmarkEnd w:id="0"/>
     </w:p>
     <w:p>
       <w:pPr>
@@ -12366,6 +12436,7 @@
           <w:lang w:val="en-US"/>
         </w:rPr>
       </w:pPr>
+      <w:bookmarkStart w:id="1" w:name="Abbreviations_section_1_1"/>
       <w:r>
         <w:rPr>
           <w:noProof/>
@@ -12374,7 +12445,7 @@
         <mc:AlternateContent>
           <mc:Choice Requires="wpg">
             <w:drawing>
-              <wp:anchor distT="0" distB="0" distL="114300" distR="114300" simplePos="0" relativeHeight="251667456" behindDoc="0" locked="0" layoutInCell="0" allowOverlap="1" wp14:anchorId="0761BBB3" wp14:editId="4B6A7B0C">
+              <wp:anchor distT="0" distB="0" distL="114300" distR="114300" simplePos="0" relativeHeight="251667456" behindDoc="0" locked="0" layoutInCell="0" allowOverlap="1" wp14:anchorId="0761BBB3" wp14:editId="4EC17F66">
                 <wp:simplePos x="0" y="0"/>
                 <wp:positionH relativeFrom="page">
                   <wp:posOffset>720090</wp:posOffset>
@@ -13745,6 +13816,207 @@
         </w:rPr>
         <w:t>.</w:t>
       </w:r>
+      <w:bookmarkEnd w:id="1"/>
+    </w:p>
+    <w:p>
+      <w:pPr>
+        <w:ind w:left="567" w:right="140"/>
+        <w:rPr>
+          <w:rFonts w:ascii="ISOCPEUR" w:hAnsi="ISOCPEUR"/>
+          <w:i/>
+          <w:sz w:val="28"/>
+          <w:lang w:val="en-US"/>
+        </w:rPr>
+      </w:pPr>
+      <w:r>
+        <w:rPr>
+          <w:rFonts w:ascii="ISOCPEUR" w:hAnsi="ISOCPEUR"/>
+          <w:i/>
+          <w:sz w:val="28"/>
+          <w:lang w:val="en-US"/>
+        </w:rPr>
+        <w:t>ADC – analog to digital converter</w:t>
+      </w:r>
+    </w:p>
+    <w:p>
+      <w:pPr>
+        <w:ind w:left="567" w:right="140"/>
+        <w:rPr>
+          <w:rFonts w:ascii="ISOCPEUR" w:hAnsi="ISOCPEUR"/>
+          <w:i/>
+          <w:sz w:val="28"/>
+          <w:lang w:val="en-US"/>
+        </w:rPr>
+      </w:pPr>
+      <w:r>
+        <w:rPr>
+          <w:rFonts w:ascii="ISOCPEUR" w:hAnsi="ISOCPEUR"/>
+          <w:i/>
+          <w:sz w:val="28"/>
+          <w:lang w:val="en-US"/>
+        </w:rPr>
+        <w:t>CNC – computer numerical control</w:t>
+      </w:r>
+    </w:p>
+    <w:p>
+      <w:pPr>
+        <w:ind w:left="567" w:right="140"/>
+        <w:rPr>
+          <w:rFonts w:ascii="ISOCPEUR" w:hAnsi="ISOCPEUR"/>
+          <w:i/>
+          <w:sz w:val="28"/>
+          <w:lang w:val="en-US"/>
+        </w:rPr>
+      </w:pPr>
+      <w:r>
+        <w:rPr>
+          <w:rFonts w:ascii="ISOCPEUR" w:hAnsi="ISOCPEUR"/>
+          <w:i/>
+          <w:sz w:val="28"/>
+          <w:lang w:val="en-US"/>
+        </w:rPr>
+        <w:t>DAC – digital to analog converter</w:t>
+      </w:r>
+    </w:p>
+    <w:p>
+      <w:pPr>
+        <w:ind w:left="567" w:right="140"/>
+        <w:rPr>
+          <w:rFonts w:ascii="ISOCPEUR" w:hAnsi="ISOCPEUR"/>
+          <w:i/>
+          <w:sz w:val="28"/>
+          <w:lang w:val="en-US"/>
+        </w:rPr>
+      </w:pPr>
+      <w:r>
+        <w:rPr>
+          <w:rFonts w:ascii="ISOCPEUR" w:hAnsi="ISOCPEUR"/>
+          <w:i/>
+          <w:sz w:val="28"/>
+          <w:lang w:val="en-US"/>
+        </w:rPr>
+        <w:t>GPIO – general purpose input output</w:t>
+      </w:r>
+    </w:p>
+    <w:p>
+      <w:pPr>
+        <w:ind w:left="567" w:right="140"/>
+        <w:rPr>
+          <w:rFonts w:ascii="ISOCPEUR" w:hAnsi="ISOCPEUR"/>
+          <w:i/>
+          <w:sz w:val="28"/>
+          <w:lang w:val="en-US"/>
+        </w:rPr>
+      </w:pPr>
+      <w:r>
+        <w:rPr>
+          <w:rFonts w:ascii="ISOCPEUR" w:hAnsi="ISOCPEUR"/>
+          <w:i/>
+          <w:sz w:val="28"/>
+          <w:lang w:val="en-US"/>
+        </w:rPr>
+        <w:t>GHz – giga hertz</w:t>
+      </w:r>
+    </w:p>
+    <w:p>
+      <w:pPr>
+        <w:ind w:left="567" w:right="140"/>
+        <w:rPr>
+          <w:rFonts w:ascii="ISOCPEUR" w:hAnsi="ISOCPEUR"/>
+          <w:i/>
+          <w:sz w:val="28"/>
+          <w:lang w:val="en-US"/>
+        </w:rPr>
+      </w:pPr>
+      <w:r>
+        <w:rPr>
+          <w:rFonts w:ascii="ISOCPEUR" w:hAnsi="ISOCPEUR"/>
+          <w:i/>
+          <w:sz w:val="28"/>
+          <w:lang w:val="en-US"/>
+        </w:rPr>
+        <w:t>GND – ground</w:t>
+      </w:r>
+    </w:p>
+    <w:p>
+      <w:pPr>
+        <w:ind w:left="567" w:right="140"/>
+        <w:rPr>
+          <w:rFonts w:ascii="ISOCPEUR" w:hAnsi="ISOCPEUR"/>
+          <w:i/>
+          <w:sz w:val="28"/>
+          <w:lang w:val="en-US"/>
+        </w:rPr>
+      </w:pPr>
+      <w:r>
+        <w:rPr>
+          <w:rFonts w:ascii="ISOCPEUR" w:hAnsi="ISOCPEUR"/>
+          <w:i/>
+          <w:sz w:val="28"/>
+          <w:lang w:val="en-US"/>
+        </w:rPr>
+        <w:t>IMU – inertial measuring unit</w:t>
+      </w:r>
+    </w:p>
+    <w:p>
+      <w:pPr>
+        <w:ind w:left="567" w:right="140"/>
+        <w:rPr>
+          <w:rFonts w:ascii="ISOCPEUR" w:hAnsi="ISOCPEUR"/>
+          <w:i/>
+          <w:sz w:val="28"/>
+          <w:lang w:val="en-US"/>
+        </w:rPr>
+      </w:pPr>
+      <w:r>
+        <w:rPr>
+          <w:rFonts w:ascii="ISOCPEUR" w:hAnsi="ISOCPEUR"/>
+          <w:i/>
+          <w:sz w:val="28"/>
+          <w:lang w:val="en-US"/>
+        </w:rPr>
+        <w:t>I/O – input/output</w:t>
+      </w:r>
+    </w:p>
+    <w:p>
+      <w:pPr>
+        <w:ind w:left="567" w:right="140"/>
+        <w:rPr>
+          <w:rFonts w:ascii="ISOCPEUR" w:hAnsi="ISOCPEUR"/>
+          <w:i/>
+          <w:sz w:val="28"/>
+          <w:lang w:val="en-US"/>
+        </w:rPr>
+      </w:pPr>
+      <w:r>
+        <w:rPr>
+          <w:rFonts w:ascii="ISOCPEUR" w:hAnsi="ISOCPEUR"/>
+          <w:i/>
+          <w:sz w:val="28"/>
+          <w:lang w:val="en-US"/>
+        </w:rPr>
+        <w:t>ISP – in system programming</w:t>
+      </w:r>
+    </w:p>
+    <w:p>
+      <w:pPr>
+        <w:ind w:left="567" w:right="140"/>
+        <w:rPr>
+          <w:rFonts w:ascii="ISOCPEUR" w:hAnsi="ISOCPEUR"/>
+          <w:i/>
+          <w:sz w:val="28"/>
+          <w:lang w:val="en-US"/>
+        </w:rPr>
+      </w:pPr>
+      <w:r>
+        <w:rPr>
+          <w:rFonts w:ascii="ISOCPEUR" w:hAnsi="ISOCPEUR"/>
+          <w:i/>
+          <w:sz w:val="28"/>
+          <w:lang w:val="en-US"/>
+        </w:rPr>
+        <w:t>LED – light emission diode</w:t>
+      </w:r>
     </w:p>
     <w:p>
       <w:pPr>
@@ -13783,6 +14055,86 @@
           <w:sz w:val="28"/>
           <w:lang w:val="en-US"/>
         </w:rPr>
+        <w:t>PWR - power</w:t>
+      </w:r>
+    </w:p>
+    <w:p>
+      <w:pPr>
+        <w:ind w:left="567" w:right="140"/>
+        <w:rPr>
+          <w:rFonts w:ascii="ISOCPEUR" w:hAnsi="ISOCPEUR"/>
+          <w:i/>
+          <w:sz w:val="28"/>
+          <w:lang w:val="en-US"/>
+        </w:rPr>
+      </w:pPr>
+      <w:r>
+        <w:rPr>
+          <w:rFonts w:ascii="ISOCPEUR" w:hAnsi="ISOCPEUR"/>
+          <w:i/>
+          <w:sz w:val="28"/>
+          <w:lang w:val="en-US"/>
+        </w:rPr>
+        <w:t>PMIC – power management integrated circuit</w:t>
+      </w:r>
+    </w:p>
+    <w:p>
+      <w:pPr>
+        <w:ind w:left="567" w:right="140"/>
+        <w:rPr>
+          <w:rFonts w:ascii="ISOCPEUR" w:hAnsi="ISOCPEUR"/>
+          <w:i/>
+          <w:sz w:val="28"/>
+          <w:lang w:val="en-US"/>
+        </w:rPr>
+      </w:pPr>
+      <w:r>
+        <w:rPr>
+          <w:rFonts w:ascii="ISOCPEUR" w:hAnsi="ISOCPEUR"/>
+          <w:i/>
+          <w:sz w:val="28"/>
+          <w:lang w:val="en-US"/>
+        </w:rPr>
+        <w:t>RGB – red, green, blue</w:t>
+      </w:r>
+    </w:p>
+    <w:p>
+      <w:pPr>
+        <w:ind w:left="567" w:right="140"/>
+        <w:rPr>
+          <w:rFonts w:ascii="ISOCPEUR" w:hAnsi="ISOCPEUR"/>
+          <w:i/>
+          <w:sz w:val="28"/>
+          <w:lang w:val="en-US"/>
+        </w:rPr>
+      </w:pPr>
+      <w:r>
+        <w:rPr>
+          <w:rFonts w:ascii="ISOCPEUR" w:hAnsi="ISOCPEUR"/>
+          <w:i/>
+          <w:sz w:val="28"/>
+          <w:lang w:val="en-US"/>
+        </w:rPr>
+        <w:t>SPI – serial peripheral interface</w:t>
+      </w:r>
+    </w:p>
+    <w:p>
+      <w:pPr>
+        <w:ind w:left="567" w:right="140"/>
+        <w:rPr>
+          <w:rFonts w:ascii="ISOCPEUR" w:hAnsi="ISOCPEUR"/>
+          <w:i/>
+          <w:sz w:val="28"/>
+          <w:lang w:val="en-US"/>
+        </w:rPr>
+      </w:pPr>
+      <w:r>
+        <w:rPr>
+          <w:rFonts w:ascii="ISOCPEUR" w:hAnsi="ISOCPEUR"/>
+          <w:i/>
+          <w:sz w:val="28"/>
+          <w:lang w:val="en-US"/>
+        </w:rPr>
         <w:t>TBD – to be discussed</w:t>
       </w:r>
     </w:p>
@@ -13803,67 +14155,7 @@
           <w:sz w:val="28"/>
           <w:lang w:val="en-US"/>
         </w:rPr>
-        <w:t>ADC – analog to digital converter</w:t>
-      </w:r>
-    </w:p>
-    <w:p>
-      <w:pPr>
-        <w:ind w:left="567" w:right="140"/>
-        <w:rPr>
-          <w:rFonts w:ascii="ISOCPEUR" w:hAnsi="ISOCPEUR"/>
-          <w:i/>
-          <w:sz w:val="28"/>
-          <w:lang w:val="en-US"/>
-        </w:rPr>
-      </w:pPr>
-      <w:r>
-        <w:rPr>
-          <w:rFonts w:ascii="ISOCPEUR" w:hAnsi="ISOCPEUR"/>
-          <w:i/>
-          <w:sz w:val="28"/>
-          <w:lang w:val="en-US"/>
-        </w:rPr>
-        <w:t>DAC – digital to analog converter</w:t>
-      </w:r>
-    </w:p>
-    <w:p>
-      <w:pPr>
-        <w:ind w:left="567" w:right="140"/>
-        <w:rPr>
-          <w:rFonts w:ascii="ISOCPEUR" w:hAnsi="ISOCPEUR"/>
-          <w:i/>
-          <w:sz w:val="28"/>
-          <w:lang w:val="en-US"/>
-        </w:rPr>
-      </w:pPr>
-      <w:r>
-        <w:rPr>
-          <w:rFonts w:ascii="ISOCPEUR" w:hAnsi="ISOCPEUR"/>
-          <w:i/>
-          <w:sz w:val="28"/>
-          <w:lang w:val="en-US"/>
-        </w:rPr>
-        <w:t>RGB – red, green, blue</w:t>
-      </w:r>
-    </w:p>
-    <w:p>
-      <w:pPr>
-        <w:ind w:left="567" w:right="140"/>
-        <w:rPr>
-          <w:rFonts w:ascii="ISOCPEUR" w:hAnsi="ISOCPEUR"/>
-          <w:i/>
-          <w:sz w:val="28"/>
-          <w:lang w:val="en-US"/>
-        </w:rPr>
-      </w:pPr>
-      <w:r>
-        <w:rPr>
-          <w:rFonts w:ascii="ISOCPEUR" w:hAnsi="ISOCPEUR"/>
-          <w:i/>
-          <w:sz w:val="28"/>
-          <w:lang w:val="en-US"/>
-        </w:rPr>
-        <w:t>LED – light emission diode</w:t>
+        <w:t>TWI – two wire interface</w:t>
       </w:r>
     </w:p>
     <w:p>
@@ -13903,67 +14195,7 @@
           <w:sz w:val="28"/>
           <w:lang w:val="en-US"/>
         </w:rPr>
-        <w:t>GPIO – general purpose input output</w:t>
-      </w:r>
-    </w:p>
-    <w:p>
-      <w:pPr>
-        <w:ind w:left="567" w:right="140"/>
-        <w:rPr>
-          <w:rFonts w:ascii="ISOCPEUR" w:hAnsi="ISOCPEUR"/>
-          <w:i/>
-          <w:sz w:val="28"/>
-          <w:lang w:val="en-US"/>
-        </w:rPr>
-      </w:pPr>
-      <w:r>
-        <w:rPr>
-          <w:rFonts w:ascii="ISOCPEUR" w:hAnsi="ISOCPEUR"/>
-          <w:i/>
-          <w:sz w:val="28"/>
-          <w:lang w:val="en-US"/>
-        </w:rPr>
-        <w:t>GHz – giga hertz</w:t>
-      </w:r>
-    </w:p>
-    <w:p>
-      <w:pPr>
-        <w:ind w:left="567" w:right="140"/>
-        <w:rPr>
-          <w:rFonts w:ascii="ISOCPEUR" w:hAnsi="ISOCPEUR"/>
-          <w:i/>
-          <w:sz w:val="28"/>
-          <w:lang w:val="en-US"/>
-        </w:rPr>
-      </w:pPr>
-      <w:r>
-        <w:rPr>
-          <w:rFonts w:ascii="ISOCPEUR" w:hAnsi="ISOCPEUR"/>
-          <w:i/>
-          <w:sz w:val="28"/>
-          <w:lang w:val="en-US"/>
-        </w:rPr>
-        <w:t>IMU – inertial measuring unit</w:t>
-      </w:r>
-    </w:p>
-    <w:p>
-      <w:pPr>
-        <w:ind w:left="567" w:right="140"/>
-        <w:rPr>
-          <w:rFonts w:ascii="ISOCPEUR" w:hAnsi="ISOCPEUR"/>
-          <w:i/>
-          <w:sz w:val="28"/>
-          <w:lang w:val="en-US"/>
-        </w:rPr>
-      </w:pPr>
-      <w:r>
-        <w:rPr>
-          <w:rFonts w:ascii="ISOCPEUR" w:hAnsi="ISOCPEUR"/>
-          <w:i/>
-          <w:sz w:val="28"/>
-          <w:lang w:val="en-US"/>
-        </w:rPr>
-        <w:t>CNC – computer numerical control</w:t>
+        <w:t>UART – universal asynchronous receiver transmitter</w:t>
       </w:r>
     </w:p>
     <w:p>
@@ -14020,6 +14252,7 @@
           <w:lang w:val="en-US"/>
         </w:rPr>
       </w:pPr>
+      <w:bookmarkStart w:id="2" w:name="Text_formatting_section_1_2"/>
       <w:r>
         <w:rPr>
           <w:noProof/>
@@ -14028,7 +14261,7 @@
         <mc:AlternateContent>
           <mc:Choice Requires="wpg">
             <w:drawing>
-              <wp:anchor distT="0" distB="0" distL="114300" distR="114300" simplePos="0" relativeHeight="251669504" behindDoc="0" locked="0" layoutInCell="0" allowOverlap="1" wp14:anchorId="0CD4826D" wp14:editId="4F9C508F">
+              <wp:anchor distT="0" distB="0" distL="114300" distR="114300" simplePos="0" relativeHeight="251669504" behindDoc="0" locked="0" layoutInCell="0" allowOverlap="1" wp14:anchorId="0CD4826D" wp14:editId="704158D9">
                 <wp:simplePos x="0" y="0"/>
                 <wp:positionH relativeFrom="page">
                   <wp:posOffset>720090</wp:posOffset>
@@ -14408,31 +14641,7 @@
                                       <w:rPr>
                                         <w:lang w:val="en-US"/>
                                       </w:rPr>
-                                      <w:t>1.</w:t>
-                                    </w:r>
-                                    <w:r>
-                                      <w:rPr>
-                                        <w:lang w:val="en-US"/>
-                                      </w:rPr>
-                                      <w:t>2</w:t>
-                                    </w:r>
-                                    <w:r>
-                                      <w:rPr>
-                                        <w:lang w:val="en-US"/>
-                                      </w:rPr>
-                                      <w:t xml:space="preserve">. </w:t>
-                                    </w:r>
-                                    <w:r>
-                                      <w:rPr>
-                                        <w:lang w:val="en-US"/>
-                                      </w:rPr>
-                                      <w:t>Text formatting</w:t>
-                                    </w:r>
-                                    <w:r>
-                                      <w:rPr>
-                                        <w:lang w:val="en-US"/>
-                                      </w:rPr>
-                                      <w:t>.</w:t>
+                                      <w:t>1.2. Text formatting.</w:t>
                                     </w:r>
                                   </w:p>
                                 </w:tc>
@@ -15003,31 +15212,7 @@
                                 <w:rPr>
                                   <w:lang w:val="en-US"/>
                                 </w:rPr>
-                                <w:t>1.</w:t>
-                              </w:r>
-                              <w:r>
-                                <w:rPr>
-                                  <w:lang w:val="en-US"/>
-                                </w:rPr>
-                                <w:t>2</w:t>
-                              </w:r>
-                              <w:r>
-                                <w:rPr>
-                                  <w:lang w:val="en-US"/>
-                                </w:rPr>
-                                <w:t xml:space="preserve">. </w:t>
-                              </w:r>
-                              <w:r>
-                                <w:rPr>
-                                  <w:lang w:val="en-US"/>
-                                </w:rPr>
-                                <w:t>Text formatting</w:t>
-                              </w:r>
-                              <w:r>
-                                <w:rPr>
-                                  <w:lang w:val="en-US"/>
-                                </w:rPr>
-                                <w:t>.</w:t>
+                                <w:t>1.2. Text formatting.</w:t>
                               </w:r>
                             </w:p>
                           </w:tc>
@@ -15434,40 +15619,10 @@
           <w:sz w:val="28"/>
           <w:lang w:val="en-US"/>
         </w:rPr>
-        <w:t>1.</w:t>
+        <w:t>1.2. Text formatting</w:t>
       </w:r>
       <w:r>
         <w:rPr>
-          <w:rFonts w:ascii="ISOCPEUR" w:hAnsi="ISOCPEUR"/>
-          <w:b/>
-          <w:i/>
-          <w:sz w:val="28"/>
-          <w:lang w:val="en-US"/>
-        </w:rPr>
-        <w:t>2</w:t>
-      </w:r>
-      <w:r>
-        <w:rPr>
-          <w:rFonts w:ascii="ISOCPEUR" w:hAnsi="ISOCPEUR"/>
-          <w:b/>
-          <w:i/>
-          <w:sz w:val="28"/>
-          <w:lang w:val="en-US"/>
-        </w:rPr>
-        <w:t xml:space="preserve">. </w:t>
-      </w:r>
-      <w:r>
-        <w:rPr>
-          <w:rFonts w:ascii="ISOCPEUR" w:hAnsi="ISOCPEUR"/>
-          <w:b/>
-          <w:i/>
-          <w:sz w:val="28"/>
-          <w:lang w:val="en-US"/>
-        </w:rPr>
-        <w:t>Text formatting</w:t>
-      </w:r>
-      <w:r>
-        <w:rPr>
           <w:rFonts w:ascii="ISOCPEUR" w:hAnsi="ISOCPEUR" w:cs="Times New Roman"/>
           <w:b/>
           <w:i/>
@@ -15477,6 +15632,7 @@
         </w:rPr>
         <w:t>.</w:t>
       </w:r>
+      <w:bookmarkEnd w:id="2"/>
     </w:p>
     <w:p>
       <w:pPr>
@@ -15593,7 +15749,25 @@
           <w:sz w:val="28"/>
           <w:lang w:val="en-US"/>
         </w:rPr>
-        <w:t xml:space="preserve">Try not to use different text colors. If possible stick to only black </w:t>
+        <w:t xml:space="preserve">Try not to use different text colors. If </w:t>
+      </w:r>
+      <w:r>
+        <w:rPr>
+          <w:rFonts w:ascii="ISOCPEUR" w:hAnsi="ISOCPEUR"/>
+          <w:i/>
+          <w:sz w:val="28"/>
+          <w:lang w:val="en-US"/>
+        </w:rPr>
+        <w:t>possible,</w:t>
+      </w:r>
+      <w:r>
+        <w:rPr>
+          <w:rFonts w:ascii="ISOCPEUR" w:hAnsi="ISOCPEUR"/>
+          <w:i/>
+          <w:sz w:val="28"/>
+          <w:lang w:val="en-US"/>
+        </w:rPr>
+        <w:t xml:space="preserve"> stick to only black </w:t>
       </w:r>
       <w:r>
         <w:rPr>
@@ -15620,7 +15794,43 @@
           <w:sz w:val="28"/>
           <w:lang w:val="en-US"/>
         </w:rPr>
-        <w:t xml:space="preserve"> Exception may be images, there may be different colors, but if possible use black text color everywhere. And yeah, if source code is added then there is no limitation on source code highlighting.</w:t>
+        <w:t xml:space="preserve"> Exception may be images, there may be different colors, </w:t>
+      </w:r>
+      <w:r>
+        <w:rPr>
+          <w:rFonts w:ascii="ISOCPEUR" w:hAnsi="ISOCPEUR"/>
+          <w:i/>
+          <w:sz w:val="28"/>
+          <w:lang w:val="en-US"/>
+        </w:rPr>
+        <w:t>but,</w:t>
+      </w:r>
+      <w:r>
+        <w:rPr>
+          <w:rFonts w:ascii="ISOCPEUR" w:hAnsi="ISOCPEUR"/>
+          <w:i/>
+          <w:sz w:val="28"/>
+          <w:lang w:val="en-US"/>
+        </w:rPr>
+        <w:t xml:space="preserve"> if </w:t>
+      </w:r>
+      <w:r>
+        <w:rPr>
+          <w:rFonts w:ascii="ISOCPEUR" w:hAnsi="ISOCPEUR"/>
+          <w:i/>
+          <w:sz w:val="28"/>
+          <w:lang w:val="en-US"/>
+        </w:rPr>
+        <w:t>possible,</w:t>
+      </w:r>
+      <w:r>
+        <w:rPr>
+          <w:rFonts w:ascii="ISOCPEUR" w:hAnsi="ISOCPEUR"/>
+          <w:i/>
+          <w:sz w:val="28"/>
+          <w:lang w:val="en-US"/>
+        </w:rPr>
+        <w:t xml:space="preserve"> use black text color everywhere. And yeah, if source code is added then there is no limitation on source code highlighting.</w:t>
       </w:r>
     </w:p>
     <w:p>
@@ -15725,6 +15935,7 @@
           <w:lang w:val="en-US"/>
         </w:rPr>
       </w:pPr>
+      <w:bookmarkStart w:id="3" w:name="Appearance_of_pages_section_1_3"/>
       <w:r>
         <w:rPr>
           <w:noProof/>
@@ -15733,7 +15944,7 @@
         <mc:AlternateContent>
           <mc:Choice Requires="wpg">
             <w:drawing>
-              <wp:anchor distT="0" distB="0" distL="114300" distR="114300" simplePos="0" relativeHeight="251671552" behindDoc="0" locked="0" layoutInCell="0" allowOverlap="1" wp14:anchorId="395B0D16" wp14:editId="7511E473">
+              <wp:anchor distT="0" distB="0" distL="114300" distR="114300" simplePos="0" relativeHeight="251671552" behindDoc="0" locked="0" layoutInCell="0" allowOverlap="1" wp14:anchorId="395B0D16" wp14:editId="15FA7326">
                 <wp:simplePos x="0" y="0"/>
                 <wp:positionH relativeFrom="page">
                   <wp:posOffset>720090</wp:posOffset>
@@ -16113,31 +16324,7 @@
                                       <w:rPr>
                                         <w:lang w:val="en-US"/>
                                       </w:rPr>
-                                      <w:t>1.</w:t>
-                                    </w:r>
-                                    <w:r>
-                                      <w:rPr>
-                                        <w:lang w:val="en-US"/>
-                                      </w:rPr>
-                                      <w:t>3</w:t>
-                                    </w:r>
-                                    <w:r>
-                                      <w:rPr>
-                                        <w:lang w:val="en-US"/>
-                                      </w:rPr>
-                                      <w:t xml:space="preserve">. </w:t>
-                                    </w:r>
-                                    <w:r>
-                                      <w:rPr>
-                                        <w:lang w:val="en-US"/>
-                                      </w:rPr>
-                                      <w:t>Appearance of pages</w:t>
-                                    </w:r>
-                                    <w:r>
-                                      <w:rPr>
-                                        <w:lang w:val="en-US"/>
-                                      </w:rPr>
-                                      <w:t>.</w:t>
+                                      <w:t>1.3. Appearance of pages.</w:t>
                                     </w:r>
                                   </w:p>
                                 </w:tc>
@@ -16708,31 +16895,7 @@
                                 <w:rPr>
                                   <w:lang w:val="en-US"/>
                                 </w:rPr>
-                                <w:t>1.</w:t>
-                              </w:r>
-                              <w:r>
-                                <w:rPr>
-                                  <w:lang w:val="en-US"/>
-                                </w:rPr>
-                                <w:t>3</w:t>
-                              </w:r>
-                              <w:r>
-                                <w:rPr>
-                                  <w:lang w:val="en-US"/>
-                                </w:rPr>
-                                <w:t xml:space="preserve">. </w:t>
-                              </w:r>
-                              <w:r>
-                                <w:rPr>
-                                  <w:lang w:val="en-US"/>
-                                </w:rPr>
-                                <w:t>Appearance of pages</w:t>
-                              </w:r>
-                              <w:r>
-                                <w:rPr>
-                                  <w:lang w:val="en-US"/>
-                                </w:rPr>
-                                <w:t>.</w:t>
+                                <w:t>1.3. Appearance of pages.</w:t>
                               </w:r>
                             </w:p>
                           </w:tc>
@@ -17139,40 +17302,10 @@
           <w:sz w:val="28"/>
           <w:lang w:val="en-US"/>
         </w:rPr>
-        <w:t>1.</w:t>
+        <w:t>1.3. Appearance of pages</w:t>
       </w:r>
       <w:r>
         <w:rPr>
-          <w:rFonts w:ascii="ISOCPEUR" w:hAnsi="ISOCPEUR"/>
-          <w:b/>
-          <w:i/>
-          <w:sz w:val="28"/>
-          <w:lang w:val="en-US"/>
-        </w:rPr>
-        <w:t>3</w:t>
-      </w:r>
-      <w:r>
-        <w:rPr>
-          <w:rFonts w:ascii="ISOCPEUR" w:hAnsi="ISOCPEUR"/>
-          <w:b/>
-          <w:i/>
-          <w:sz w:val="28"/>
-          <w:lang w:val="en-US"/>
-        </w:rPr>
-        <w:t xml:space="preserve">. </w:t>
-      </w:r>
-      <w:r>
-        <w:rPr>
-          <w:rFonts w:ascii="ISOCPEUR" w:hAnsi="ISOCPEUR"/>
-          <w:b/>
-          <w:i/>
-          <w:sz w:val="28"/>
-          <w:lang w:val="en-US"/>
-        </w:rPr>
-        <w:t>Appearance of pages</w:t>
-      </w:r>
-      <w:r>
-        <w:rPr>
           <w:rFonts w:ascii="ISOCPEUR" w:hAnsi="ISOCPEUR" w:cs="Times New Roman"/>
           <w:b/>
           <w:i/>
@@ -17182,6 +17315,7 @@
         </w:rPr>
         <w:t>.</w:t>
       </w:r>
+      <w:bookmarkEnd w:id="3"/>
     </w:p>
     <w:p>
       <w:pPr>
@@ -17256,11 +17390,12 @@
         <w:rPr>
           <w:rFonts w:ascii="ISOCPEUR" w:hAnsi="ISOCPEUR"/>
           <w:i/>
+          <w:noProof/>
           <w:sz w:val="28"/>
           <w:lang w:val="en-US"/>
         </w:rPr>
         <w:drawing>
-          <wp:inline distT="0" distB="0" distL="0" distR="0" wp14:anchorId="7226839E" wp14:editId="49A658A1">
+          <wp:inline distT="0" distB="0" distL="0" distR="0" wp14:anchorId="7226839E" wp14:editId="44202516">
             <wp:extent cx="4680000" cy="6625091"/>
             <wp:effectExtent l="19050" t="19050" r="25400" b="23495"/>
             <wp:docPr id="30" name="Рисунок 30"/>
@@ -17320,18 +17455,20 @@
         </w:rPr>
         <w:t xml:space="preserve">Nothing special just usual cover page. Version numbering should be changed according to section </w:t>
       </w:r>
-      <w:r>
-        <w:rPr>
-          <w:rFonts w:ascii="ISOCPEUR" w:hAnsi="ISOCPEUR"/>
-          <w:b/>
-          <w:bCs/>
-          <w:i/>
-          <w:sz w:val="28"/>
-          <w:u w:val="single"/>
-          <w:lang w:val="en-US"/>
-        </w:rPr>
-        <w:t>1.4.</w:t>
-      </w:r>
+      <w:hyperlink w:anchor="Versioning_section_1_4" w:history="1">
+        <w:r>
+          <w:rPr>
+            <w:rStyle w:val="a6"/>
+            <w:rFonts w:ascii="ISOCPEUR" w:hAnsi="ISOCPEUR"/>
+            <w:b/>
+            <w:bCs/>
+            <w:i/>
+            <w:sz w:val="28"/>
+            <w:lang w:val="en-US"/>
+          </w:rPr>
+          <w:t>1.4.</w:t>
+        </w:r>
+      </w:hyperlink>
       <w:r>
         <w:rPr>
           <w:rFonts w:ascii="ISOCPEUR" w:hAnsi="ISOCPEUR"/>
@@ -17433,7 +17570,7 @@
         <mc:AlternateContent>
           <mc:Choice Requires="wpg">
             <w:drawing>
-              <wp:anchor distT="0" distB="0" distL="114300" distR="114300" simplePos="0" relativeHeight="251673600" behindDoc="0" locked="0" layoutInCell="0" allowOverlap="1" wp14:anchorId="74FBBEE7" wp14:editId="78D78EA6">
+              <wp:anchor distT="0" distB="0" distL="114300" distR="114300" simplePos="0" relativeHeight="251673600" behindDoc="0" locked="0" layoutInCell="0" allowOverlap="1" wp14:anchorId="74FBBEE7" wp14:editId="203BA43F">
                 <wp:simplePos x="0" y="0"/>
                 <wp:positionH relativeFrom="page">
                   <wp:posOffset>720090</wp:posOffset>
@@ -18858,11 +18995,12 @@
         <w:rPr>
           <w:rFonts w:ascii="ISOCPEUR" w:hAnsi="ISOCPEUR"/>
           <w:i/>
+          <w:noProof/>
           <w:sz w:val="28"/>
           <w:lang w:val="en-US"/>
         </w:rPr>
         <w:drawing>
-          <wp:inline distT="0" distB="0" distL="0" distR="0" wp14:anchorId="4F372ECE" wp14:editId="04384238">
+          <wp:inline distT="0" distB="0" distL="0" distR="0" wp14:anchorId="4F372ECE" wp14:editId="2B18C3E7">
             <wp:extent cx="4680000" cy="6611695"/>
             <wp:effectExtent l="19050" t="19050" r="25400" b="17780"/>
             <wp:docPr id="231" name="Рисунок 231"/>
@@ -19087,7 +19225,7 @@
         <mc:AlternateContent>
           <mc:Choice Requires="wpg">
             <w:drawing>
-              <wp:anchor distT="0" distB="0" distL="114300" distR="114300" simplePos="0" relativeHeight="251675648" behindDoc="0" locked="0" layoutInCell="0" allowOverlap="1" wp14:anchorId="3718807D" wp14:editId="4205FF25">
+              <wp:anchor distT="0" distB="0" distL="114300" distR="114300" simplePos="0" relativeHeight="251675648" behindDoc="0" locked="0" layoutInCell="0" allowOverlap="1" wp14:anchorId="3718807D" wp14:editId="7020458A">
                 <wp:simplePos x="0" y="0"/>
                 <wp:positionH relativeFrom="page">
                   <wp:posOffset>720090</wp:posOffset>
@@ -20494,11 +20632,12 @@
         <w:rPr>
           <w:rFonts w:ascii="ISOCPEUR" w:hAnsi="ISOCPEUR"/>
           <w:i/>
+          <w:noProof/>
           <w:sz w:val="28"/>
           <w:lang w:val="en-US"/>
         </w:rPr>
         <w:drawing>
-          <wp:inline distT="0" distB="0" distL="0" distR="0" wp14:anchorId="1D8D3EF1" wp14:editId="108BC183">
+          <wp:inline distT="0" distB="0" distL="0" distR="0" wp14:anchorId="1D8D3EF1" wp14:editId="2118AA0F">
             <wp:extent cx="4680000" cy="6617509"/>
             <wp:effectExtent l="19050" t="19050" r="25400" b="12065"/>
             <wp:docPr id="240" name="Рисунок 240"/>
@@ -20611,7 +20750,7 @@
         <mc:AlternateContent>
           <mc:Choice Requires="wpg">
             <w:drawing>
-              <wp:anchor distT="0" distB="0" distL="114300" distR="114300" simplePos="0" relativeHeight="251677696" behindDoc="0" locked="0" layoutInCell="0" allowOverlap="1" wp14:anchorId="577FD7ED" wp14:editId="5E8B70D8">
+              <wp:anchor distT="0" distB="0" distL="114300" distR="114300" simplePos="0" relativeHeight="251677696" behindDoc="0" locked="0" layoutInCell="0" allowOverlap="1" wp14:anchorId="577FD7ED" wp14:editId="4A40BCB8">
                 <wp:simplePos x="0" y="0"/>
                 <wp:positionH relativeFrom="page">
                   <wp:posOffset>720090</wp:posOffset>
@@ -22000,25 +22139,7 @@
           <w:sz w:val="28"/>
           <w:lang w:val="en-US"/>
         </w:rPr>
-        <w:t>Section</w:t>
-      </w:r>
-      <w:r>
-        <w:rPr>
-          <w:rFonts w:ascii="ISOCPEUR" w:hAnsi="ISOCPEUR"/>
-          <w:i/>
-          <w:sz w:val="28"/>
-          <w:lang w:val="en-US"/>
-        </w:rPr>
-        <w:t>/subsection content</w:t>
-      </w:r>
-      <w:r>
-        <w:rPr>
-          <w:rFonts w:ascii="ISOCPEUR" w:hAnsi="ISOCPEUR"/>
-          <w:i/>
-          <w:sz w:val="28"/>
-          <w:lang w:val="en-US"/>
-        </w:rPr>
-        <w:t xml:space="preserve"> page:</w:t>
+        <w:t>Section/subsection content page:</w:t>
       </w:r>
     </w:p>
     <w:p>
@@ -22036,11 +22157,12 @@
         <w:rPr>
           <w:rFonts w:ascii="ISOCPEUR" w:hAnsi="ISOCPEUR"/>
           <w:i/>
+          <w:noProof/>
           <w:sz w:val="28"/>
           <w:lang w:val="en-US"/>
         </w:rPr>
         <w:drawing>
-          <wp:inline distT="0" distB="0" distL="0" distR="0" wp14:anchorId="7D53B65E" wp14:editId="02FE7556">
+          <wp:inline distT="0" distB="0" distL="0" distR="0" wp14:anchorId="7D53B65E" wp14:editId="3094AC52">
             <wp:extent cx="4680000" cy="6625091"/>
             <wp:effectExtent l="19050" t="19050" r="25400" b="23495"/>
             <wp:docPr id="386" name="Рисунок 386"/>
@@ -22184,6 +22306,7 @@
           <w:lang w:val="en-US"/>
         </w:rPr>
       </w:pPr>
+      <w:bookmarkStart w:id="4" w:name="Versioning_section_1_4"/>
       <w:r>
         <w:rPr>
           <w:noProof/>
@@ -22192,7 +22315,7 @@
         <mc:AlternateContent>
           <mc:Choice Requires="wpg">
             <w:drawing>
-              <wp:anchor distT="0" distB="0" distL="114300" distR="114300" simplePos="0" relativeHeight="251679744" behindDoc="0" locked="0" layoutInCell="0" allowOverlap="1" wp14:anchorId="33213567" wp14:editId="1C0A8670">
+              <wp:anchor distT="0" distB="0" distL="114300" distR="114300" simplePos="0" relativeHeight="251679744" behindDoc="0" locked="0" layoutInCell="0" allowOverlap="1" wp14:anchorId="33213567" wp14:editId="52A39896">
                 <wp:simplePos x="0" y="0"/>
                 <wp:positionH relativeFrom="page">
                   <wp:posOffset>720090</wp:posOffset>
@@ -22572,31 +22695,7 @@
                                       <w:rPr>
                                         <w:lang w:val="en-US"/>
                                       </w:rPr>
-                                      <w:t>1.</w:t>
-                                    </w:r>
-                                    <w:r>
-                                      <w:rPr>
-                                        <w:lang w:val="en-US"/>
-                                      </w:rPr>
-                                      <w:t>4</w:t>
-                                    </w:r>
-                                    <w:r>
-                                      <w:rPr>
-                                        <w:lang w:val="en-US"/>
-                                      </w:rPr>
-                                      <w:t xml:space="preserve">. </w:t>
-                                    </w:r>
-                                    <w:r>
-                                      <w:rPr>
-                                        <w:lang w:val="en-US"/>
-                                      </w:rPr>
-                                      <w:t>Versioning</w:t>
-                                    </w:r>
-                                    <w:r>
-                                      <w:rPr>
-                                        <w:lang w:val="en-US"/>
-                                      </w:rPr>
-                                      <w:t>.</w:t>
+                                      <w:t>1.4. Versioning.</w:t>
                                     </w:r>
                                   </w:p>
                                 </w:tc>
@@ -23167,31 +23266,7 @@
                                 <w:rPr>
                                   <w:lang w:val="en-US"/>
                                 </w:rPr>
-                                <w:t>1.</w:t>
-                              </w:r>
-                              <w:r>
-                                <w:rPr>
-                                  <w:lang w:val="en-US"/>
-                                </w:rPr>
-                                <w:t>4</w:t>
-                              </w:r>
-                              <w:r>
-                                <w:rPr>
-                                  <w:lang w:val="en-US"/>
-                                </w:rPr>
-                                <w:t xml:space="preserve">. </w:t>
-                              </w:r>
-                              <w:r>
-                                <w:rPr>
-                                  <w:lang w:val="en-US"/>
-                                </w:rPr>
-                                <w:t>Versioning</w:t>
-                              </w:r>
-                              <w:r>
-                                <w:rPr>
-                                  <w:lang w:val="en-US"/>
-                                </w:rPr>
-                                <w:t>.</w:t>
+                                <w:t>1.4. Versioning.</w:t>
                               </w:r>
                             </w:p>
                           </w:tc>
@@ -23598,40 +23673,10 @@
           <w:sz w:val="28"/>
           <w:lang w:val="en-US"/>
         </w:rPr>
-        <w:t>1.</w:t>
+        <w:t>1.4. Versioning</w:t>
       </w:r>
       <w:r>
         <w:rPr>
-          <w:rFonts w:ascii="ISOCPEUR" w:hAnsi="ISOCPEUR"/>
-          <w:b/>
-          <w:i/>
-          <w:sz w:val="28"/>
-          <w:lang w:val="en-US"/>
-        </w:rPr>
-        <w:t>4</w:t>
-      </w:r>
-      <w:r>
-        <w:rPr>
-          <w:rFonts w:ascii="ISOCPEUR" w:hAnsi="ISOCPEUR"/>
-          <w:b/>
-          <w:i/>
-          <w:sz w:val="28"/>
-          <w:lang w:val="en-US"/>
-        </w:rPr>
-        <w:t xml:space="preserve">. </w:t>
-      </w:r>
-      <w:r>
-        <w:rPr>
-          <w:rFonts w:ascii="ISOCPEUR" w:hAnsi="ISOCPEUR"/>
-          <w:b/>
-          <w:i/>
-          <w:sz w:val="28"/>
-          <w:lang w:val="en-US"/>
-        </w:rPr>
-        <w:t>Versioning</w:t>
-      </w:r>
-      <w:r>
-        <w:rPr>
           <w:rFonts w:ascii="ISOCPEUR" w:hAnsi="ISOCPEUR" w:cs="Times New Roman"/>
           <w:b/>
           <w:i/>
@@ -23641,6 +23686,7 @@
         </w:rPr>
         <w:t>.</w:t>
       </w:r>
+      <w:bookmarkEnd w:id="4"/>
     </w:p>
     <w:p>
       <w:pPr>
@@ -24254,6 +24300,7 @@
           <w:lang w:val="en-US"/>
         </w:rPr>
       </w:pPr>
+      <w:bookmarkStart w:id="5" w:name="General_description_section_2"/>
       <w:r>
         <w:rPr>
           <w:noProof/>
@@ -24264,7 +24311,7 @@
         <mc:AlternateContent>
           <mc:Choice Requires="wpg">
             <w:drawing>
-              <wp:anchor distT="0" distB="0" distL="114300" distR="114300" simplePos="0" relativeHeight="251681792" behindDoc="0" locked="0" layoutInCell="0" allowOverlap="1" wp14:anchorId="6450F98F" wp14:editId="1182C40F">
+              <wp:anchor distT="0" distB="0" distL="114300" distR="114300" simplePos="0" relativeHeight="251681792" behindDoc="0" locked="0" layoutInCell="0" allowOverlap="1" wp14:anchorId="6450F98F" wp14:editId="69218151">
                 <wp:simplePos x="0" y="0"/>
                 <wp:positionH relativeFrom="page">
                   <wp:posOffset>720090</wp:posOffset>
@@ -24644,25 +24691,7 @@
                                       <w:rPr>
                                         <w:lang w:val="en-US"/>
                                       </w:rPr>
-                                      <w:t>2</w:t>
-                                    </w:r>
-                                    <w:r>
-                                      <w:rPr>
-                                        <w:lang w:val="en-US"/>
-                                      </w:rPr>
-                                      <w:t xml:space="preserve">. </w:t>
-                                    </w:r>
-                                    <w:r>
-                                      <w:rPr>
-                                        <w:lang w:val="en-US"/>
-                                      </w:rPr>
-                                      <w:t>General description</w:t>
-                                    </w:r>
-                                    <w:r>
-                                      <w:rPr>
-                                        <w:lang w:val="en-US"/>
-                                      </w:rPr>
-                                      <w:t>.</w:t>
+                                      <w:t>2. General description.</w:t>
                                     </w:r>
                                   </w:p>
                                 </w:tc>
@@ -25233,25 +25262,7 @@
                                 <w:rPr>
                                   <w:lang w:val="en-US"/>
                                 </w:rPr>
-                                <w:t>2</w:t>
-                              </w:r>
-                              <w:r>
-                                <w:rPr>
-                                  <w:lang w:val="en-US"/>
-                                </w:rPr>
-                                <w:t xml:space="preserve">. </w:t>
-                              </w:r>
-                              <w:r>
-                                <w:rPr>
-                                  <w:lang w:val="en-US"/>
-                                </w:rPr>
-                                <w:t>General description</w:t>
-                              </w:r>
-                              <w:r>
-                                <w:rPr>
-                                  <w:lang w:val="en-US"/>
-                                </w:rPr>
-                                <w:t>.</w:t>
+                                <w:t>2. General description.</w:t>
                               </w:r>
                             </w:p>
                           </w:tc>
@@ -25657,35 +25668,9 @@
           <w:sz w:val="36"/>
           <w:lang w:val="en-US"/>
         </w:rPr>
-        <w:t>2</w:t>
+        <w:t>2. General description.</w:t>
       </w:r>
-      <w:r>
-        <w:rPr>
-          <w:rFonts w:ascii="ISOCPEUR" w:hAnsi="ISOCPEUR"/>
-          <w:i/>
-          <w:sz w:val="36"/>
-          <w:lang w:val="en-US"/>
-        </w:rPr>
-        <w:t xml:space="preserve">. </w:t>
-      </w:r>
-      <w:r>
-        <w:rPr>
-          <w:rFonts w:ascii="ISOCPEUR" w:hAnsi="ISOCPEUR"/>
-          <w:i/>
-          <w:sz w:val="36"/>
-          <w:lang w:val="en-US"/>
-        </w:rPr>
-        <w:t>General description</w:t>
-      </w:r>
-      <w:r>
-        <w:rPr>
-          <w:rFonts w:ascii="ISOCPEUR" w:hAnsi="ISOCPEUR"/>
-          <w:i/>
-          <w:sz w:val="36"/>
-          <w:lang w:val="en-US"/>
-        </w:rPr>
-        <w:t>.</w:t>
-      </w:r>
+      <w:bookmarkEnd w:id="5"/>
     </w:p>
     <w:p>
       <w:pPr>
@@ -25741,6 +25726,7 @@
           <w:lang w:val="en-US"/>
         </w:rPr>
       </w:pPr>
+      <w:bookmarkStart w:id="6" w:name="Hardware_section_2_1"/>
       <w:r>
         <w:rPr>
           <w:noProof/>
@@ -25749,7 +25735,7 @@
         <mc:AlternateContent>
           <mc:Choice Requires="wpg">
             <w:drawing>
-              <wp:anchor distT="0" distB="0" distL="114300" distR="114300" simplePos="0" relativeHeight="251683840" behindDoc="0" locked="0" layoutInCell="0" allowOverlap="1" wp14:anchorId="74E20AD0" wp14:editId="1EC5C9F2">
+              <wp:anchor distT="0" distB="0" distL="114300" distR="114300" simplePos="0" relativeHeight="251683840" behindDoc="0" locked="0" layoutInCell="0" allowOverlap="1" wp14:anchorId="74E20AD0" wp14:editId="456ADD90">
                 <wp:simplePos x="0" y="0"/>
                 <wp:positionH relativeFrom="page">
                   <wp:posOffset>720090</wp:posOffset>
@@ -27176,6 +27162,7 @@
         </w:rPr>
         <w:t>.</w:t>
       </w:r>
+      <w:bookmarkEnd w:id="6"/>
     </w:p>
     <w:p>
       <w:pPr>
@@ -27624,6 +27611,7 @@
           <w:lang w:val="en-US"/>
         </w:rPr>
       </w:pPr>
+      <w:bookmarkStart w:id="7" w:name="Software_section_2_2"/>
       <w:r>
         <w:rPr>
           <w:noProof/>
@@ -27632,7 +27620,7 @@
         <mc:AlternateContent>
           <mc:Choice Requires="wpg">
             <w:drawing>
-              <wp:anchor distT="0" distB="0" distL="114300" distR="114300" simplePos="0" relativeHeight="251685888" behindDoc="0" locked="0" layoutInCell="0" allowOverlap="1" wp14:anchorId="38D87409" wp14:editId="62E84546">
+              <wp:anchor distT="0" distB="0" distL="114300" distR="114300" simplePos="0" relativeHeight="251685888" behindDoc="0" locked="0" layoutInCell="0" allowOverlap="1" wp14:anchorId="38D87409" wp14:editId="2FC2AEB0">
                 <wp:simplePos x="0" y="0"/>
                 <wp:positionH relativeFrom="page">
                   <wp:posOffset>720090</wp:posOffset>
@@ -28012,31 +28000,7 @@
                                       <w:rPr>
                                         <w:lang w:val="en-US"/>
                                       </w:rPr>
-                                      <w:t>2.</w:t>
-                                    </w:r>
-                                    <w:r>
-                                      <w:rPr>
-                                        <w:lang w:val="en-US"/>
-                                      </w:rPr>
-                                      <w:t>2</w:t>
-                                    </w:r>
-                                    <w:r>
-                                      <w:rPr>
-                                        <w:lang w:val="en-US"/>
-                                      </w:rPr>
-                                      <w:t xml:space="preserve">. </w:t>
-                                    </w:r>
-                                    <w:r>
-                                      <w:rPr>
-                                        <w:lang w:val="en-US"/>
-                                      </w:rPr>
-                                      <w:t>Software</w:t>
-                                    </w:r>
-                                    <w:r>
-                                      <w:rPr>
-                                        <w:lang w:val="en-US"/>
-                                      </w:rPr>
-                                      <w:t>.</w:t>
+                                      <w:t>2.2. Software.</w:t>
                                     </w:r>
                                   </w:p>
                                 </w:tc>
@@ -28607,31 +28571,7 @@
                                 <w:rPr>
                                   <w:lang w:val="en-US"/>
                                 </w:rPr>
-                                <w:t>2.</w:t>
-                              </w:r>
-                              <w:r>
-                                <w:rPr>
-                                  <w:lang w:val="en-US"/>
-                                </w:rPr>
-                                <w:t>2</w:t>
-                              </w:r>
-                              <w:r>
-                                <w:rPr>
-                                  <w:lang w:val="en-US"/>
-                                </w:rPr>
-                                <w:t xml:space="preserve">. </w:t>
-                              </w:r>
-                              <w:r>
-                                <w:rPr>
-                                  <w:lang w:val="en-US"/>
-                                </w:rPr>
-                                <w:t>Software</w:t>
-                              </w:r>
-                              <w:r>
-                                <w:rPr>
-                                  <w:lang w:val="en-US"/>
-                                </w:rPr>
-                                <w:t>.</w:t>
+                                <w:t>2.2. Software.</w:t>
                               </w:r>
                             </w:p>
                           </w:tc>
@@ -29038,40 +28978,10 @@
           <w:sz w:val="28"/>
           <w:lang w:val="en-US"/>
         </w:rPr>
-        <w:t>2.</w:t>
+        <w:t>2.2. Software</w:t>
       </w:r>
       <w:r>
         <w:rPr>
-          <w:rFonts w:ascii="ISOCPEUR" w:hAnsi="ISOCPEUR"/>
-          <w:b/>
-          <w:i/>
-          <w:sz w:val="28"/>
-          <w:lang w:val="en-US"/>
-        </w:rPr>
-        <w:t>2</w:t>
-      </w:r>
-      <w:r>
-        <w:rPr>
-          <w:rFonts w:ascii="ISOCPEUR" w:hAnsi="ISOCPEUR"/>
-          <w:b/>
-          <w:i/>
-          <w:sz w:val="28"/>
-          <w:lang w:val="en-US"/>
-        </w:rPr>
-        <w:t xml:space="preserve">. </w:t>
-      </w:r>
-      <w:r>
-        <w:rPr>
-          <w:rFonts w:ascii="ISOCPEUR" w:hAnsi="ISOCPEUR"/>
-          <w:b/>
-          <w:i/>
-          <w:sz w:val="28"/>
-          <w:lang w:val="en-US"/>
-        </w:rPr>
-        <w:t>Software</w:t>
-      </w:r>
-      <w:r>
-        <w:rPr>
           <w:rFonts w:ascii="ISOCPEUR" w:hAnsi="ISOCPEUR" w:cs="Times New Roman"/>
           <w:b/>
           <w:i/>
@@ -29081,6 +28991,7 @@
         </w:rPr>
         <w:t>.</w:t>
       </w:r>
+      <w:bookmarkEnd w:id="7"/>
     </w:p>
     <w:p>
       <w:pPr>
@@ -29270,6 +29181,7 @@
           <w:lang w:val="en-US"/>
         </w:rPr>
       </w:pPr>
+      <w:bookmarkStart w:id="8" w:name="Hardware_section_3"/>
       <w:r>
         <w:rPr>
           <w:noProof/>
@@ -29280,7 +29192,7 @@
         <mc:AlternateContent>
           <mc:Choice Requires="wpg">
             <w:drawing>
-              <wp:anchor distT="0" distB="0" distL="114300" distR="114300" simplePos="0" relativeHeight="251687936" behindDoc="0" locked="0" layoutInCell="0" allowOverlap="1" wp14:anchorId="1E6AEF43" wp14:editId="0769A4E6">
+              <wp:anchor distT="0" distB="0" distL="114300" distR="114300" simplePos="0" relativeHeight="251687936" behindDoc="0" locked="0" layoutInCell="0" allowOverlap="1" wp14:anchorId="1E6AEF43" wp14:editId="5AB45374">
                 <wp:simplePos x="0" y="0"/>
                 <wp:positionH relativeFrom="page">
                   <wp:posOffset>720090</wp:posOffset>
@@ -29660,25 +29572,7 @@
                                       <w:rPr>
                                         <w:lang w:val="en-US"/>
                                       </w:rPr>
-                                      <w:t>3</w:t>
-                                    </w:r>
-                                    <w:r>
-                                      <w:rPr>
-                                        <w:lang w:val="en-US"/>
-                                      </w:rPr>
-                                      <w:t xml:space="preserve">. </w:t>
-                                    </w:r>
-                                    <w:r>
-                                      <w:rPr>
-                                        <w:lang w:val="en-US"/>
-                                      </w:rPr>
-                                      <w:t>Hardware</w:t>
-                                    </w:r>
-                                    <w:r>
-                                      <w:rPr>
-                                        <w:lang w:val="en-US"/>
-                                      </w:rPr>
-                                      <w:t>.</w:t>
+                                      <w:t>3. Hardware.</w:t>
                                     </w:r>
                                   </w:p>
                                 </w:tc>
@@ -30249,25 +30143,7 @@
                                 <w:rPr>
                                   <w:lang w:val="en-US"/>
                                 </w:rPr>
-                                <w:t>3</w:t>
-                              </w:r>
-                              <w:r>
-                                <w:rPr>
-                                  <w:lang w:val="en-US"/>
-                                </w:rPr>
-                                <w:t xml:space="preserve">. </w:t>
-                              </w:r>
-                              <w:r>
-                                <w:rPr>
-                                  <w:lang w:val="en-US"/>
-                                </w:rPr>
-                                <w:t>Hardware</w:t>
-                              </w:r>
-                              <w:r>
-                                <w:rPr>
-                                  <w:lang w:val="en-US"/>
-                                </w:rPr>
-                                <w:t>.</w:t>
+                                <w:t>3. Hardware.</w:t>
                               </w:r>
                             </w:p>
                           </w:tc>
@@ -30673,35 +30549,9 @@
           <w:sz w:val="36"/>
           <w:lang w:val="en-US"/>
         </w:rPr>
-        <w:t>3</w:t>
+        <w:t>3. Hardware.</w:t>
       </w:r>
-      <w:r>
-        <w:rPr>
-          <w:rFonts w:ascii="ISOCPEUR" w:hAnsi="ISOCPEUR"/>
-          <w:i/>
-          <w:sz w:val="36"/>
-          <w:lang w:val="en-US"/>
-        </w:rPr>
-        <w:t xml:space="preserve">. </w:t>
-      </w:r>
-      <w:r>
-        <w:rPr>
-          <w:rFonts w:ascii="ISOCPEUR" w:hAnsi="ISOCPEUR"/>
-          <w:i/>
-          <w:sz w:val="36"/>
-          <w:lang w:val="en-US"/>
-        </w:rPr>
-        <w:t>Hardware</w:t>
-      </w:r>
-      <w:r>
-        <w:rPr>
-          <w:rFonts w:ascii="ISOCPEUR" w:hAnsi="ISOCPEUR"/>
-          <w:i/>
-          <w:sz w:val="36"/>
-          <w:lang w:val="en-US"/>
-        </w:rPr>
-        <w:t>.</w:t>
-      </w:r>
+      <w:bookmarkEnd w:id="8"/>
     </w:p>
     <w:p>
       <w:pPr>
@@ -30757,6 +30607,7 @@
           <w:lang w:val="en-US"/>
         </w:rPr>
       </w:pPr>
+      <w:bookmarkStart w:id="9" w:name="Technical_specification_section_3_1"/>
       <w:r>
         <w:rPr>
           <w:noProof/>
@@ -30765,7 +30616,7 @@
         <mc:AlternateContent>
           <mc:Choice Requires="wpg">
             <w:drawing>
-              <wp:anchor distT="0" distB="0" distL="114300" distR="114300" simplePos="0" relativeHeight="251689984" behindDoc="0" locked="0" layoutInCell="0" allowOverlap="1" wp14:anchorId="4A00FD67" wp14:editId="2306249F">
+              <wp:anchor distT="0" distB="0" distL="114300" distR="114300" simplePos="0" relativeHeight="251689984" behindDoc="0" locked="0" layoutInCell="0" allowOverlap="1" wp14:anchorId="4A00FD67" wp14:editId="52F267D9">
                 <wp:simplePos x="0" y="0"/>
                 <wp:positionH relativeFrom="page">
                   <wp:posOffset>720090</wp:posOffset>
@@ -31145,25 +30996,7 @@
                                       <w:rPr>
                                         <w:lang w:val="en-US"/>
                                       </w:rPr>
-                                      <w:t>3.1</w:t>
-                                    </w:r>
-                                    <w:r>
-                                      <w:rPr>
-                                        <w:lang w:val="en-US"/>
-                                      </w:rPr>
-                                      <w:t>.</w:t>
-                                    </w:r>
-                                    <w:r>
-                                      <w:rPr>
-                                        <w:lang w:val="en-US"/>
-                                      </w:rPr>
-                                      <w:t xml:space="preserve"> Technical specification</w:t>
-                                    </w:r>
-                                    <w:r>
-                                      <w:rPr>
-                                        <w:lang w:val="en-US"/>
-                                      </w:rPr>
-                                      <w:t>.</w:t>
+                                      <w:t>3.1. Technical specification.</w:t>
                                     </w:r>
                                   </w:p>
                                 </w:tc>
@@ -31734,25 +31567,7 @@
                                 <w:rPr>
                                   <w:lang w:val="en-US"/>
                                 </w:rPr>
-                                <w:t>3.1</w:t>
-                              </w:r>
-                              <w:r>
-                                <w:rPr>
-                                  <w:lang w:val="en-US"/>
-                                </w:rPr>
-                                <w:t>.</w:t>
-                              </w:r>
-                              <w:r>
-                                <w:rPr>
-                                  <w:lang w:val="en-US"/>
-                                </w:rPr>
-                                <w:t xml:space="preserve"> Technical specification</w:t>
-                              </w:r>
-                              <w:r>
-                                <w:rPr>
-                                  <w:lang w:val="en-US"/>
-                                </w:rPr>
-                                <w:t>.</w:t>
+                                <w:t>3.1. Technical specification.</w:t>
                               </w:r>
                             </w:p>
                           </w:tc>
@@ -32159,58 +31974,97 @@
           <w:sz w:val="28"/>
           <w:lang w:val="en-US"/>
         </w:rPr>
-        <w:t>3</w:t>
+        <w:t>3.1. Technical specification</w:t>
       </w:r>
       <w:r>
         <w:rPr>
-          <w:rFonts w:ascii="ISOCPEUR" w:hAnsi="ISOCPEUR"/>
+          <w:rFonts w:ascii="ISOCPEUR" w:hAnsi="ISOCPEUR" w:cs="Times New Roman"/>
           <w:b/>
           <w:i/>
           <w:sz w:val="28"/>
+          <w:szCs w:val="28"/>
           <w:lang w:val="en-US"/>
         </w:rPr>
         <w:t>.</w:t>
       </w:r>
+      <w:bookmarkEnd w:id="9"/>
+    </w:p>
+    <w:p>
+      <w:pPr>
+        <w:ind w:left="567" w:right="140"/>
+        <w:rPr>
+          <w:rFonts w:ascii="ISOCPEUR" w:hAnsi="ISOCPEUR"/>
+          <w:i/>
+          <w:sz w:val="28"/>
+          <w:lang w:val="en-US"/>
+        </w:rPr>
+      </w:pPr>
       <w:r>
         <w:rPr>
           <w:rFonts w:ascii="ISOCPEUR" w:hAnsi="ISOCPEUR"/>
+          <w:i/>
+          <w:sz w:val="28"/>
+          <w:lang w:val="en-US"/>
+        </w:rPr>
+        <w:t xml:space="preserve">According to section </w:t>
+      </w:r>
+      <w:hyperlink w:anchor="Hardware_section_2_1" w:history="1">
+        <w:r>
+          <w:rPr>
+            <w:rStyle w:val="a6"/>
+            <w:rFonts w:ascii="ISOCPEUR" w:hAnsi="ISOCPEUR"/>
+            <w:b/>
+            <w:bCs/>
+            <w:i/>
+            <w:sz w:val="28"/>
+            <w:lang w:val="en-US"/>
+          </w:rPr>
+          <w:t>2</w:t>
+        </w:r>
+        <w:r>
+          <w:rPr>
+            <w:rStyle w:val="a6"/>
+            <w:rFonts w:ascii="ISOCPEUR" w:hAnsi="ISOCPEUR"/>
+            <w:b/>
+            <w:bCs/>
+            <w:i/>
+            <w:sz w:val="28"/>
+            <w:lang w:val="en-US"/>
+          </w:rPr>
+          <w:t>.</w:t>
+        </w:r>
+        <w:r>
+          <w:rPr>
+            <w:rStyle w:val="a6"/>
+            <w:rFonts w:ascii="ISOCPEUR" w:hAnsi="ISOCPEUR"/>
+            <w:b/>
+            <w:bCs/>
+            <w:i/>
+            <w:sz w:val="28"/>
+            <w:lang w:val="en-US"/>
+          </w:rPr>
+          <w:t>1</w:t>
+        </w:r>
+      </w:hyperlink>
+      <w:r>
+        <w:rPr>
+          <w:rFonts w:ascii="ISOCPEUR" w:hAnsi="ISOCPEUR"/>
           <w:b/>
-          <w:i/>
-          <w:sz w:val="28"/>
-          <w:lang w:val="en-US"/>
-        </w:rPr>
-        <w:t>1</w:t>
+          <w:bCs/>
+          <w:i/>
+          <w:sz w:val="28"/>
+          <w:lang w:val="en-US"/>
+        </w:rPr>
+        <w:t xml:space="preserve"> </w:t>
       </w:r>
       <w:r>
         <w:rPr>
           <w:rFonts w:ascii="ISOCPEUR" w:hAnsi="ISOCPEUR"/>
-          <w:b/>
-          <w:i/>
-          <w:sz w:val="28"/>
-          <w:lang w:val="en-US"/>
-        </w:rPr>
-        <w:t xml:space="preserve">. </w:t>
-      </w:r>
-      <w:r>
-        <w:rPr>
-          <w:rFonts w:ascii="ISOCPEUR" w:hAnsi="ISOCPEUR"/>
-          <w:b/>
-          <w:i/>
-          <w:sz w:val="28"/>
-          <w:lang w:val="en-US"/>
-        </w:rPr>
-        <w:t>Technical specification</w:t>
-      </w:r>
-      <w:r>
-        <w:rPr>
-          <w:rFonts w:ascii="ISOCPEUR" w:hAnsi="ISOCPEUR" w:cs="Times New Roman"/>
-          <w:b/>
-          <w:i/>
-          <w:sz w:val="28"/>
-          <w:szCs w:val="28"/>
-          <w:lang w:val="en-US"/>
-        </w:rPr>
-        <w:t>.</w:t>
+          <w:i/>
+          <w:sz w:val="28"/>
+          <w:lang w:val="en-US"/>
+        </w:rPr>
+        <w:t>the following block diagram of the device may look like:</w:t>
       </w:r>
     </w:p>
     <w:p>
@@ -32223,10 +32077,2237 @@
           <w:lang w:val="en-US"/>
         </w:rPr>
       </w:pPr>
+      <w:r>
+        <w:rPr>
+          <w:rFonts w:ascii="ISOCPEUR" w:hAnsi="ISOCPEUR"/>
+          <w:i/>
+          <w:noProof/>
+          <w:sz w:val="28"/>
+          <w:lang w:val="en-US"/>
+        </w:rPr>
+        <mc:AlternateContent>
+          <mc:Choice Requires="wpc">
+            <w:drawing>
+              <wp:inline distT="0" distB="0" distL="0" distR="0" wp14:anchorId="0C66E48D" wp14:editId="3E05C4B1">
+                <wp:extent cx="5939790" cy="3499164"/>
+                <wp:effectExtent l="0" t="0" r="22860" b="25400"/>
+                <wp:docPr id="230" name="Полотно 230"/>
+                <wp:cNvGraphicFramePr>
+                  <a:graphicFrameLocks xmlns:a="http://schemas.openxmlformats.org/drawingml/2006/main"/>
+                </wp:cNvGraphicFramePr>
+                <a:graphic xmlns:a="http://schemas.openxmlformats.org/drawingml/2006/main">
+                  <a:graphicData uri="http://schemas.microsoft.com/office/word/2010/wordprocessingCanvas">
+                    <wpc:wpc>
+                      <wpc:bg>
+                        <a:solidFill>
+                          <a:prstClr val="white"/>
+                        </a:solidFill>
+                      </wpc:bg>
+                      <wpc:whole>
+                        <a:ln w="6350">
+                          <a:solidFill>
+                            <a:schemeClr val="tx1"/>
+                          </a:solidFill>
+                        </a:ln>
+                      </wpc:whole>
+                      <wpg:wgp>
+                        <wpg:cNvPr id="486" name="Группа 486"/>
+                        <wpg:cNvGrpSpPr/>
+                        <wpg:grpSpPr>
+                          <a:xfrm>
+                            <a:off x="491431" y="36000"/>
+                            <a:ext cx="4898723" cy="3339507"/>
+                            <a:chOff x="16124" y="14773"/>
+                            <a:chExt cx="4898723" cy="3339507"/>
+                          </a:xfrm>
+                        </wpg:grpSpPr>
+                        <wpg:grpSp>
+                          <wpg:cNvPr id="399" name="Группа 399"/>
+                          <wpg:cNvGrpSpPr/>
+                          <wpg:grpSpPr>
+                            <a:xfrm>
+                              <a:off x="3303260" y="1014856"/>
+                              <a:ext cx="1611587" cy="1257564"/>
+                              <a:chOff x="2268028" y="1727859"/>
+                              <a:chExt cx="962060" cy="670905"/>
+                            </a:xfrm>
+                          </wpg:grpSpPr>
+                          <wps:wsp>
+                            <wps:cNvPr id="239" name="Прямоугольник 239"/>
+                            <wps:cNvSpPr/>
+                            <wps:spPr>
+                              <a:xfrm>
+                                <a:off x="2268028" y="1727859"/>
+                                <a:ext cx="962060" cy="670905"/>
+                              </a:xfrm>
+                              <a:prstGeom prst="rect">
+                                <a:avLst/>
+                              </a:prstGeom>
+                              <a:solidFill>
+                                <a:schemeClr val="accent1">
+                                  <a:lumMod val="20000"/>
+                                  <a:lumOff val="80000"/>
+                                </a:schemeClr>
+                              </a:solidFill>
+                              <a:ln w="6350">
+                                <a:solidFill>
+                                  <a:schemeClr val="tx1"/>
+                                </a:solidFill>
+                              </a:ln>
+                            </wps:spPr>
+                            <wps:style>
+                              <a:lnRef idx="2">
+                                <a:schemeClr val="accent1">
+                                  <a:shade val="50000"/>
+                                </a:schemeClr>
+                              </a:lnRef>
+                              <a:fillRef idx="1">
+                                <a:schemeClr val="accent1"/>
+                              </a:fillRef>
+                              <a:effectRef idx="0">
+                                <a:schemeClr val="accent1"/>
+                              </a:effectRef>
+                              <a:fontRef idx="minor">
+                                <a:schemeClr val="lt1"/>
+                              </a:fontRef>
+                            </wps:style>
+                            <wps:bodyPr rot="0" spcFirstLastPara="0" vertOverflow="overflow" horzOverflow="overflow" vert="horz" wrap="square" lIns="91440" tIns="45720" rIns="91440" bIns="45720" numCol="1" spcCol="0" rtlCol="0" fromWordArt="0" anchor="ctr" anchorCtr="0" forceAA="0" compatLnSpc="1">
+                              <a:prstTxWarp prst="textNoShape">
+                                <a:avLst/>
+                              </a:prstTxWarp>
+                              <a:noAutofit/>
+                            </wps:bodyPr>
+                          </wps:wsp>
+                          <wps:wsp>
+                            <wps:cNvPr id="385" name="Надпись 385"/>
+                            <wps:cNvSpPr txBox="1"/>
+                            <wps:spPr>
+                              <a:xfrm>
+                                <a:off x="2517165" y="1975217"/>
+                                <a:ext cx="468000" cy="169248"/>
+                              </a:xfrm>
+                              <a:prstGeom prst="rect">
+                                <a:avLst/>
+                              </a:prstGeom>
+                              <a:noFill/>
+                              <a:ln w="6350">
+                                <a:noFill/>
+                              </a:ln>
+                            </wps:spPr>
+                            <wps:txbx>
+                              <w:txbxContent>
+                                <w:p>
+                                  <w:pPr>
+                                    <w:jc w:val="center"/>
+                                    <w:rPr>
+                                      <w:rFonts w:ascii="ISOCPEUR" w:hAnsi="ISOCPEUR"/>
+                                      <w:sz w:val="28"/>
+                                      <w:szCs w:val="28"/>
+                                      <w:lang w:val="en-US"/>
+                                    </w:rPr>
+                                  </w:pPr>
+                                  <w:r>
+                                    <w:rPr>
+                                      <w:rFonts w:ascii="ISOCPEUR" w:hAnsi="ISOCPEUR"/>
+                                      <w:sz w:val="28"/>
+                                      <w:szCs w:val="28"/>
+                                      <w:lang w:val="en-US"/>
+                                    </w:rPr>
+                                    <w:t>MCU</w:t>
+                                  </w:r>
+                                </w:p>
+                              </w:txbxContent>
+                            </wps:txbx>
+                            <wps:bodyPr rot="0" spcFirstLastPara="0" vertOverflow="overflow" horzOverflow="overflow" vert="horz" wrap="square" lIns="91440" tIns="45720" rIns="91440" bIns="45720" numCol="1" spcCol="0" rtlCol="0" fromWordArt="0" anchor="t" anchorCtr="0" forceAA="0" compatLnSpc="1">
+                              <a:prstTxWarp prst="textNoShape">
+                                <a:avLst/>
+                              </a:prstTxWarp>
+                              <a:noAutofit/>
+                            </wps:bodyPr>
+                          </wps:wsp>
+                        </wpg:grpSp>
+                        <wpg:grpSp>
+                          <wpg:cNvPr id="435" name="Группа 435"/>
+                          <wpg:cNvGrpSpPr/>
+                          <wpg:grpSpPr>
+                            <a:xfrm>
+                              <a:off x="3574086" y="14773"/>
+                              <a:ext cx="1074387" cy="743420"/>
+                              <a:chOff x="-120" y="0"/>
+                              <a:chExt cx="962180" cy="720371"/>
+                            </a:xfrm>
+                          </wpg:grpSpPr>
+                          <wps:wsp>
+                            <wps:cNvPr id="436" name="Прямоугольник 436"/>
+                            <wps:cNvSpPr/>
+                            <wps:spPr>
+                              <a:xfrm>
+                                <a:off x="0" y="0"/>
+                                <a:ext cx="962060" cy="720371"/>
+                              </a:xfrm>
+                              <a:prstGeom prst="rect">
+                                <a:avLst/>
+                              </a:prstGeom>
+                              <a:solidFill>
+                                <a:schemeClr val="accent2">
+                                  <a:lumMod val="20000"/>
+                                  <a:lumOff val="80000"/>
+                                </a:schemeClr>
+                              </a:solidFill>
+                              <a:ln w="6350">
+                                <a:solidFill>
+                                  <a:schemeClr val="tx1"/>
+                                </a:solidFill>
+                              </a:ln>
+                            </wps:spPr>
+                            <wps:style>
+                              <a:lnRef idx="2">
+                                <a:schemeClr val="accent1">
+                                  <a:shade val="50000"/>
+                                </a:schemeClr>
+                              </a:lnRef>
+                              <a:fillRef idx="1">
+                                <a:schemeClr val="accent1"/>
+                              </a:fillRef>
+                              <a:effectRef idx="0">
+                                <a:schemeClr val="accent1"/>
+                              </a:effectRef>
+                              <a:fontRef idx="minor">
+                                <a:schemeClr val="lt1"/>
+                              </a:fontRef>
+                            </wps:style>
+                            <wps:bodyPr rot="0" spcFirstLastPara="0" vert="horz" wrap="square" lIns="91440" tIns="45720" rIns="91440" bIns="45720" numCol="1" spcCol="0" rtlCol="0" fromWordArt="0" anchor="ctr" anchorCtr="0" forceAA="0" compatLnSpc="1">
+                              <a:prstTxWarp prst="textNoShape">
+                                <a:avLst/>
+                              </a:prstTxWarp>
+                              <a:noAutofit/>
+                            </wps:bodyPr>
+                          </wps:wsp>
+                          <wps:wsp>
+                            <wps:cNvPr id="437" name="Надпись 3"/>
+                            <wps:cNvSpPr txBox="1"/>
+                            <wps:spPr>
+                              <a:xfrm>
+                                <a:off x="-120" y="109484"/>
+                                <a:ext cx="962086" cy="516816"/>
+                              </a:xfrm>
+                              <a:prstGeom prst="rect">
+                                <a:avLst/>
+                              </a:prstGeom>
+                              <a:noFill/>
+                              <a:ln w="6350">
+                                <a:noFill/>
+                              </a:ln>
+                            </wps:spPr>
+                            <wps:txbx>
+                              <w:txbxContent>
+                                <w:p>
+                                  <w:pPr>
+                                    <w:spacing w:after="0" w:line="240" w:lineRule="auto"/>
+                                    <w:jc w:val="center"/>
+                                    <w:rPr>
+                                      <w:rFonts w:ascii="ISOCPEUR" w:eastAsia="Calibri" w:hAnsi="ISOCPEUR"/>
+                                      <w:sz w:val="28"/>
+                                      <w:szCs w:val="28"/>
+                                      <w:lang w:val="en-US"/>
+                                    </w:rPr>
+                                  </w:pPr>
+                                  <w:r>
+                                    <w:rPr>
+                                      <w:rFonts w:ascii="ISOCPEUR" w:eastAsia="Calibri" w:hAnsi="ISOCPEUR"/>
+                                      <w:sz w:val="28"/>
+                                      <w:szCs w:val="28"/>
+                                      <w:lang w:val="en-US"/>
+                                    </w:rPr>
+                                    <w:t>2.4GHz</w:t>
+                                  </w:r>
+                                </w:p>
+                                <w:p>
+                                  <w:pPr>
+                                    <w:spacing w:after="0" w:line="240" w:lineRule="auto"/>
+                                    <w:jc w:val="center"/>
+                                    <w:rPr>
+                                      <w:rFonts w:ascii="ISOCPEUR" w:eastAsia="Calibri" w:hAnsi="ISOCPEUR"/>
+                                      <w:sz w:val="28"/>
+                                      <w:szCs w:val="28"/>
+                                      <w:lang w:val="en-US"/>
+                                    </w:rPr>
+                                  </w:pPr>
+                                  <w:r>
+                                    <w:rPr>
+                                      <w:rFonts w:ascii="ISOCPEUR" w:eastAsia="Calibri" w:hAnsi="ISOCPEUR"/>
+                                      <w:sz w:val="28"/>
+                                      <w:szCs w:val="28"/>
+                                      <w:lang w:val="en-US"/>
+                                    </w:rPr>
+                                    <w:t>Wireless IF</w:t>
+                                  </w:r>
+                                </w:p>
+                              </w:txbxContent>
+                            </wps:txbx>
+                            <wps:bodyPr rot="0" spcFirstLastPara="0" vert="horz" wrap="square" lIns="91440" tIns="45720" rIns="91440" bIns="45720" numCol="1" spcCol="0" rtlCol="0" fromWordArt="0" anchor="t" anchorCtr="0" forceAA="0" compatLnSpc="1">
+                              <a:prstTxWarp prst="textNoShape">
+                                <a:avLst/>
+                              </a:prstTxWarp>
+                              <a:noAutofit/>
+                            </wps:bodyPr>
+                          </wps:wsp>
+                        </wpg:grpSp>
+                        <wpg:grpSp>
+                          <wpg:cNvPr id="443" name="Группа 443"/>
+                          <wpg:cNvGrpSpPr/>
+                          <wpg:grpSpPr>
+                            <a:xfrm>
+                              <a:off x="1055050" y="1014854"/>
+                              <a:ext cx="1259840" cy="719455"/>
+                              <a:chOff x="0" y="0"/>
+                              <a:chExt cx="962060" cy="720371"/>
+                            </a:xfrm>
+                            <a:solidFill>
+                              <a:schemeClr val="accent6">
+                                <a:lumMod val="20000"/>
+                                <a:lumOff val="80000"/>
+                              </a:schemeClr>
+                            </a:solidFill>
+                          </wpg:grpSpPr>
+                          <wps:wsp>
+                            <wps:cNvPr id="444" name="Прямоугольник 444"/>
+                            <wps:cNvSpPr/>
+                            <wps:spPr>
+                              <a:xfrm>
+                                <a:off x="0" y="0"/>
+                                <a:ext cx="962060" cy="720371"/>
+                              </a:xfrm>
+                              <a:prstGeom prst="rect">
+                                <a:avLst/>
+                              </a:prstGeom>
+                              <a:grpFill/>
+                              <a:ln w="6350">
+                                <a:solidFill>
+                                  <a:schemeClr val="tx1"/>
+                                </a:solidFill>
+                              </a:ln>
+                            </wps:spPr>
+                            <wps:style>
+                              <a:lnRef idx="2">
+                                <a:schemeClr val="accent1">
+                                  <a:shade val="50000"/>
+                                </a:schemeClr>
+                              </a:lnRef>
+                              <a:fillRef idx="1">
+                                <a:schemeClr val="accent1"/>
+                              </a:fillRef>
+                              <a:effectRef idx="0">
+                                <a:schemeClr val="accent1"/>
+                              </a:effectRef>
+                              <a:fontRef idx="minor">
+                                <a:schemeClr val="lt1"/>
+                              </a:fontRef>
+                            </wps:style>
+                            <wps:bodyPr rot="0" spcFirstLastPara="0" vert="horz" wrap="square" lIns="91440" tIns="45720" rIns="91440" bIns="45720" numCol="1" spcCol="0" rtlCol="0" fromWordArt="0" anchor="ctr" anchorCtr="0" forceAA="0" compatLnSpc="1">
+                              <a:prstTxWarp prst="textNoShape">
+                                <a:avLst/>
+                              </a:prstTxWarp>
+                              <a:noAutofit/>
+                            </wps:bodyPr>
+                          </wps:wsp>
+                          <wps:wsp>
+                            <wps:cNvPr id="445" name="Надпись 3"/>
+                            <wps:cNvSpPr txBox="1"/>
+                            <wps:spPr>
+                              <a:xfrm>
+                                <a:off x="71915" y="73894"/>
+                                <a:ext cx="789588" cy="572264"/>
+                              </a:xfrm>
+                              <a:prstGeom prst="rect">
+                                <a:avLst/>
+                              </a:prstGeom>
+                              <a:grpFill/>
+                              <a:ln w="6350">
+                                <a:noFill/>
+                              </a:ln>
+                            </wps:spPr>
+                            <wps:txbx>
+                              <w:txbxContent>
+                                <w:p>
+                                  <w:pPr>
+                                    <w:spacing w:after="0" w:line="240" w:lineRule="auto"/>
+                                    <w:jc w:val="center"/>
+                                    <w:rPr>
+                                      <w:rFonts w:ascii="ISOCPEUR" w:eastAsia="Calibri" w:hAnsi="ISOCPEUR"/>
+                                      <w:sz w:val="28"/>
+                                      <w:szCs w:val="28"/>
+                                      <w:lang w:val="en-US"/>
+                                    </w:rPr>
+                                  </w:pPr>
+                                  <w:r>
+                                    <w:rPr>
+                                      <w:rFonts w:ascii="ISOCPEUR" w:eastAsia="Calibri" w:hAnsi="ISOCPEUR"/>
+                                      <w:sz w:val="28"/>
+                                      <w:szCs w:val="28"/>
+                                      <w:lang w:val="en-US"/>
+                                    </w:rPr>
+                                    <w:t>Power</w:t>
+                                  </w:r>
+                                </w:p>
+                                <w:p>
+                                  <w:pPr>
+                                    <w:spacing w:after="0" w:line="240" w:lineRule="auto"/>
+                                    <w:jc w:val="center"/>
+                                    <w:rPr>
+                                      <w:rFonts w:ascii="ISOCPEUR" w:eastAsia="Calibri" w:hAnsi="ISOCPEUR"/>
+                                      <w:sz w:val="28"/>
+                                      <w:szCs w:val="28"/>
+                                      <w:lang w:val="en-US"/>
+                                    </w:rPr>
+                                  </w:pPr>
+                                  <w:r>
+                                    <w:rPr>
+                                      <w:rFonts w:ascii="ISOCPEUR" w:eastAsia="Calibri" w:hAnsi="ISOCPEUR"/>
+                                      <w:sz w:val="28"/>
+                                      <w:szCs w:val="28"/>
+                                      <w:lang w:val="en-US"/>
+                                    </w:rPr>
+                                    <w:t>management</w:t>
+                                  </w:r>
+                                </w:p>
+                              </w:txbxContent>
+                            </wps:txbx>
+                            <wps:bodyPr rot="0" spcFirstLastPara="0" vert="horz" wrap="square" lIns="91440" tIns="45720" rIns="91440" bIns="45720" numCol="1" spcCol="0" rtlCol="0" fromWordArt="0" anchor="t" anchorCtr="0" forceAA="0" compatLnSpc="1">
+                              <a:prstTxWarp prst="textNoShape">
+                                <a:avLst/>
+                              </a:prstTxWarp>
+                              <a:noAutofit/>
+                            </wps:bodyPr>
+                          </wps:wsp>
+                        </wpg:grpSp>
+                        <wpg:grpSp>
+                          <wpg:cNvPr id="447" name="Группа 447"/>
+                          <wpg:cNvGrpSpPr/>
+                          <wpg:grpSpPr>
+                            <a:xfrm>
+                              <a:off x="656922" y="25257"/>
+                              <a:ext cx="789695" cy="644059"/>
+                              <a:chOff x="-48" y="0"/>
+                              <a:chExt cx="962108" cy="670905"/>
+                            </a:xfrm>
+                          </wpg:grpSpPr>
+                          <wps:wsp>
+                            <wps:cNvPr id="448" name="Прямоугольник 448"/>
+                            <wps:cNvSpPr/>
+                            <wps:spPr>
+                              <a:xfrm>
+                                <a:off x="0" y="0"/>
+                                <a:ext cx="962060" cy="670905"/>
+                              </a:xfrm>
+                              <a:prstGeom prst="rect">
+                                <a:avLst/>
+                              </a:prstGeom>
+                              <a:solidFill>
+                                <a:schemeClr val="accent3">
+                                  <a:lumMod val="20000"/>
+                                  <a:lumOff val="80000"/>
+                                </a:schemeClr>
+                              </a:solidFill>
+                              <a:ln w="6350">
+                                <a:solidFill>
+                                  <a:schemeClr val="tx1"/>
+                                </a:solidFill>
+                              </a:ln>
+                            </wps:spPr>
+                            <wps:style>
+                              <a:lnRef idx="2">
+                                <a:schemeClr val="accent1">
+                                  <a:shade val="50000"/>
+                                </a:schemeClr>
+                              </a:lnRef>
+                              <a:fillRef idx="1">
+                                <a:schemeClr val="accent1"/>
+                              </a:fillRef>
+                              <a:effectRef idx="0">
+                                <a:schemeClr val="accent1"/>
+                              </a:effectRef>
+                              <a:fontRef idx="minor">
+                                <a:schemeClr val="lt1"/>
+                              </a:fontRef>
+                            </wps:style>
+                            <wps:bodyPr rot="0" spcFirstLastPara="0" vert="horz" wrap="square" lIns="91440" tIns="45720" rIns="91440" bIns="45720" numCol="1" spcCol="0" rtlCol="0" fromWordArt="0" anchor="ctr" anchorCtr="0" forceAA="0" compatLnSpc="1">
+                              <a:prstTxWarp prst="textNoShape">
+                                <a:avLst/>
+                              </a:prstTxWarp>
+                              <a:noAutofit/>
+                            </wps:bodyPr>
+                          </wps:wsp>
+                          <wps:wsp>
+                            <wps:cNvPr id="449" name="Надпись 3"/>
+                            <wps:cNvSpPr txBox="1"/>
+                            <wps:spPr>
+                              <a:xfrm>
+                                <a:off x="-48" y="183841"/>
+                                <a:ext cx="962050" cy="288000"/>
+                              </a:xfrm>
+                              <a:prstGeom prst="rect">
+                                <a:avLst/>
+                              </a:prstGeom>
+                              <a:noFill/>
+                              <a:ln w="6350">
+                                <a:noFill/>
+                              </a:ln>
+                            </wps:spPr>
+                            <wps:txbx>
+                              <w:txbxContent>
+                                <w:p>
+                                  <w:pPr>
+                                    <w:spacing w:line="256" w:lineRule="auto"/>
+                                    <w:jc w:val="center"/>
+                                    <w:rPr>
+                                      <w:rFonts w:ascii="ISOCPEUR" w:eastAsia="Calibri" w:hAnsi="ISOCPEUR"/>
+                                      <w:sz w:val="28"/>
+                                      <w:szCs w:val="28"/>
+                                      <w:lang w:val="en-US"/>
+                                    </w:rPr>
+                                  </w:pPr>
+                                  <w:r>
+                                    <w:rPr>
+                                      <w:rFonts w:ascii="ISOCPEUR" w:eastAsia="Calibri" w:hAnsi="ISOCPEUR"/>
+                                      <w:sz w:val="28"/>
+                                      <w:szCs w:val="28"/>
+                                      <w:lang w:val="en-US"/>
+                                    </w:rPr>
+                                    <w:t>Li-ion</w:t>
+                                  </w:r>
+                                </w:p>
+                              </w:txbxContent>
+                            </wps:txbx>
+                            <wps:bodyPr rot="0" spcFirstLastPara="0" vert="horz" wrap="square" lIns="91440" tIns="45720" rIns="91440" bIns="45720" numCol="1" spcCol="0" rtlCol="0" fromWordArt="0" anchor="t" anchorCtr="0" forceAA="0" compatLnSpc="1">
+                              <a:prstTxWarp prst="textNoShape">
+                                <a:avLst/>
+                              </a:prstTxWarp>
+                              <a:noAutofit/>
+                            </wps:bodyPr>
+                          </wps:wsp>
+                        </wpg:grpSp>
+                        <wpg:grpSp>
+                          <wpg:cNvPr id="450" name="Группа 450"/>
+                          <wpg:cNvGrpSpPr/>
+                          <wpg:grpSpPr>
+                            <a:xfrm>
+                              <a:off x="1933529" y="31572"/>
+                              <a:ext cx="728690" cy="643703"/>
+                              <a:chOff x="-1" y="0"/>
+                              <a:chExt cx="962061" cy="670905"/>
+                            </a:xfrm>
+                          </wpg:grpSpPr>
+                          <wps:wsp>
+                            <wps:cNvPr id="451" name="Прямоугольник 451"/>
+                            <wps:cNvSpPr/>
+                            <wps:spPr>
+                              <a:xfrm>
+                                <a:off x="0" y="0"/>
+                                <a:ext cx="962060" cy="670905"/>
+                              </a:xfrm>
+                              <a:prstGeom prst="rect">
+                                <a:avLst/>
+                              </a:prstGeom>
+                              <a:solidFill>
+                                <a:schemeClr val="accent3">
+                                  <a:lumMod val="20000"/>
+                                  <a:lumOff val="80000"/>
+                                </a:schemeClr>
+                              </a:solidFill>
+                              <a:ln w="6350">
+                                <a:solidFill>
+                                  <a:schemeClr val="tx1"/>
+                                </a:solidFill>
+                              </a:ln>
+                            </wps:spPr>
+                            <wps:style>
+                              <a:lnRef idx="2">
+                                <a:schemeClr val="accent1">
+                                  <a:shade val="50000"/>
+                                </a:schemeClr>
+                              </a:lnRef>
+                              <a:fillRef idx="1">
+                                <a:schemeClr val="accent1"/>
+                              </a:fillRef>
+                              <a:effectRef idx="0">
+                                <a:schemeClr val="accent1"/>
+                              </a:effectRef>
+                              <a:fontRef idx="minor">
+                                <a:schemeClr val="lt1"/>
+                              </a:fontRef>
+                            </wps:style>
+                            <wps:bodyPr rot="0" spcFirstLastPara="0" vert="horz" wrap="square" lIns="91440" tIns="45720" rIns="91440" bIns="45720" numCol="1" spcCol="0" rtlCol="0" fromWordArt="0" anchor="ctr" anchorCtr="0" forceAA="0" compatLnSpc="1">
+                              <a:prstTxWarp prst="textNoShape">
+                                <a:avLst/>
+                              </a:prstTxWarp>
+                              <a:noAutofit/>
+                            </wps:bodyPr>
+                          </wps:wsp>
+                          <wps:wsp>
+                            <wps:cNvPr id="452" name="Надпись 3"/>
+                            <wps:cNvSpPr txBox="1"/>
+                            <wps:spPr>
+                              <a:xfrm>
+                                <a:off x="-1" y="175653"/>
+                                <a:ext cx="961977" cy="288000"/>
+                              </a:xfrm>
+                              <a:prstGeom prst="rect">
+                                <a:avLst/>
+                              </a:prstGeom>
+                              <a:noFill/>
+                              <a:ln w="6350">
+                                <a:noFill/>
+                              </a:ln>
+                            </wps:spPr>
+                            <wps:txbx>
+                              <w:txbxContent>
+                                <w:p>
+                                  <w:pPr>
+                                    <w:spacing w:line="254" w:lineRule="auto"/>
+                                    <w:jc w:val="center"/>
+                                    <w:rPr>
+                                      <w:rFonts w:ascii="ISOCPEUR" w:eastAsia="Calibri" w:hAnsi="ISOCPEUR"/>
+                                      <w:sz w:val="28"/>
+                                      <w:szCs w:val="28"/>
+                                      <w:lang w:val="en-US"/>
+                                    </w:rPr>
+                                  </w:pPr>
+                                  <w:r>
+                                    <w:rPr>
+                                      <w:rFonts w:ascii="ISOCPEUR" w:eastAsia="Calibri" w:hAnsi="ISOCPEUR"/>
+                                      <w:sz w:val="28"/>
+                                      <w:szCs w:val="28"/>
+                                      <w:lang w:val="en-US"/>
+                                    </w:rPr>
+                                    <w:t>CR2032</w:t>
+                                  </w:r>
+                                </w:p>
+                              </w:txbxContent>
+                            </wps:txbx>
+                            <wps:bodyPr rot="0" spcFirstLastPara="0" vert="horz" wrap="square" lIns="91440" tIns="45720" rIns="91440" bIns="45720" numCol="1" spcCol="0" rtlCol="0" fromWordArt="0" anchor="t" anchorCtr="0" forceAA="0" compatLnSpc="1">
+                              <a:prstTxWarp prst="textNoShape">
+                                <a:avLst/>
+                              </a:prstTxWarp>
+                              <a:noAutofit/>
+                            </wps:bodyPr>
+                          </wps:wsp>
+                        </wpg:grpSp>
+                        <wpg:grpSp>
+                          <wpg:cNvPr id="453" name="Группа 453"/>
+                          <wpg:cNvGrpSpPr/>
+                          <wpg:grpSpPr>
+                            <a:xfrm>
+                              <a:off x="16124" y="1050834"/>
+                              <a:ext cx="728344" cy="643255"/>
+                              <a:chOff x="1" y="0"/>
+                              <a:chExt cx="962060" cy="670905"/>
+                            </a:xfrm>
+                            <a:solidFill>
+                              <a:schemeClr val="accent4">
+                                <a:lumMod val="20000"/>
+                                <a:lumOff val="80000"/>
+                              </a:schemeClr>
+                            </a:solidFill>
+                          </wpg:grpSpPr>
+                          <wps:wsp>
+                            <wps:cNvPr id="454" name="Прямоугольник 454"/>
+                            <wps:cNvSpPr/>
+                            <wps:spPr>
+                              <a:xfrm>
+                                <a:off x="1" y="0"/>
+                                <a:ext cx="962060" cy="670905"/>
+                              </a:xfrm>
+                              <a:prstGeom prst="rect">
+                                <a:avLst/>
+                              </a:prstGeom>
+                              <a:grpFill/>
+                              <a:ln w="6350">
+                                <a:solidFill>
+                                  <a:schemeClr val="tx1"/>
+                                </a:solidFill>
+                              </a:ln>
+                            </wps:spPr>
+                            <wps:style>
+                              <a:lnRef idx="2">
+                                <a:schemeClr val="accent1">
+                                  <a:shade val="50000"/>
+                                </a:schemeClr>
+                              </a:lnRef>
+                              <a:fillRef idx="1">
+                                <a:schemeClr val="accent1"/>
+                              </a:fillRef>
+                              <a:effectRef idx="0">
+                                <a:schemeClr val="accent1"/>
+                              </a:effectRef>
+                              <a:fontRef idx="minor">
+                                <a:schemeClr val="lt1"/>
+                              </a:fontRef>
+                            </wps:style>
+                            <wps:bodyPr rot="0" spcFirstLastPara="0" vert="horz" wrap="square" lIns="91440" tIns="45720" rIns="91440" bIns="45720" numCol="1" spcCol="0" rtlCol="0" fromWordArt="0" anchor="ctr" anchorCtr="0" forceAA="0" compatLnSpc="1">
+                              <a:prstTxWarp prst="textNoShape">
+                                <a:avLst/>
+                              </a:prstTxWarp>
+                              <a:noAutofit/>
+                            </wps:bodyPr>
+                          </wps:wsp>
+                          <wps:wsp>
+                            <wps:cNvPr id="455" name="Надпись 3"/>
+                            <wps:cNvSpPr txBox="1"/>
+                            <wps:spPr>
+                              <a:xfrm>
+                                <a:off x="60436" y="175629"/>
+                                <a:ext cx="872726" cy="288000"/>
+                              </a:xfrm>
+                              <a:prstGeom prst="rect">
+                                <a:avLst/>
+                              </a:prstGeom>
+                              <a:grpFill/>
+                              <a:ln w="6350">
+                                <a:noFill/>
+                              </a:ln>
+                            </wps:spPr>
+                            <wps:txbx>
+                              <w:txbxContent>
+                                <w:p>
+                                  <w:pPr>
+                                    <w:spacing w:line="252" w:lineRule="auto"/>
+                                    <w:jc w:val="center"/>
+                                    <w:rPr>
+                                      <w:rFonts w:ascii="ISOCPEUR" w:eastAsia="Calibri" w:hAnsi="ISOCPEUR"/>
+                                      <w:sz w:val="28"/>
+                                      <w:szCs w:val="28"/>
+                                      <w:lang w:val="en-US"/>
+                                    </w:rPr>
+                                  </w:pPr>
+                                  <w:r>
+                                    <w:rPr>
+                                      <w:rFonts w:ascii="ISOCPEUR" w:eastAsia="Calibri" w:hAnsi="ISOCPEUR"/>
+                                      <w:sz w:val="28"/>
+                                      <w:szCs w:val="28"/>
+                                      <w:lang w:val="en-US"/>
+                                    </w:rPr>
+                                    <w:t>USB</w:t>
+                                  </w:r>
+                                </w:p>
+                              </w:txbxContent>
+                            </wps:txbx>
+                            <wps:bodyPr rot="0" spcFirstLastPara="0" vert="horz" wrap="square" lIns="91440" tIns="45720" rIns="91440" bIns="45720" numCol="1" spcCol="0" rtlCol="0" fromWordArt="0" anchor="t" anchorCtr="0" forceAA="0" compatLnSpc="1">
+                              <a:prstTxWarp prst="textNoShape">
+                                <a:avLst/>
+                              </a:prstTxWarp>
+                              <a:noAutofit/>
+                            </wps:bodyPr>
+                          </wps:wsp>
+                        </wpg:grpSp>
+                        <wps:wsp>
+                          <wps:cNvPr id="456" name="Прямая со стрелкой 456"/>
+                          <wps:cNvCnPr>
+                            <a:stCxn id="454" idx="3"/>
+                            <a:endCxn id="444" idx="1"/>
+                          </wps:cNvCnPr>
+                          <wps:spPr>
+                            <a:xfrm>
+                              <a:off x="744468" y="1372462"/>
+                              <a:ext cx="310582" cy="2120"/>
+                            </a:xfrm>
+                            <a:prstGeom prst="straightConnector1">
+                              <a:avLst/>
+                            </a:prstGeom>
+                            <a:ln w="12700">
+                              <a:solidFill>
+                                <a:srgbClr val="7030A0"/>
+                              </a:solidFill>
+                              <a:tailEnd type="triangle"/>
+                            </a:ln>
+                          </wps:spPr>
+                          <wps:style>
+                            <a:lnRef idx="1">
+                              <a:schemeClr val="accent1"/>
+                            </a:lnRef>
+                            <a:fillRef idx="0">
+                              <a:schemeClr val="accent1"/>
+                            </a:fillRef>
+                            <a:effectRef idx="0">
+                              <a:schemeClr val="accent1"/>
+                            </a:effectRef>
+                            <a:fontRef idx="minor">
+                              <a:schemeClr val="tx1"/>
+                            </a:fontRef>
+                          </wps:style>
+                          <wps:bodyPr/>
+                        </wps:wsp>
+                        <wps:wsp>
+                          <wps:cNvPr id="459" name="Соединитель: уступ 459"/>
+                          <wps:cNvCnPr>
+                            <a:stCxn id="448" idx="2"/>
+                          </wps:cNvCnPr>
+                          <wps:spPr>
+                            <a:xfrm rot="16200000" flipH="1">
+                              <a:off x="1020401" y="700654"/>
+                              <a:ext cx="349124" cy="286430"/>
+                            </a:xfrm>
+                            <a:prstGeom prst="bentConnector3">
+                              <a:avLst>
+                                <a:gd name="adj1" fmla="val 50000"/>
+                              </a:avLst>
+                            </a:prstGeom>
+                            <a:ln w="12700">
+                              <a:solidFill>
+                                <a:srgbClr val="7030A0"/>
+                              </a:solidFill>
+                              <a:headEnd type="triangle"/>
+                              <a:tailEnd type="triangle"/>
+                            </a:ln>
+                          </wps:spPr>
+                          <wps:style>
+                            <a:lnRef idx="1">
+                              <a:schemeClr val="accent1"/>
+                            </a:lnRef>
+                            <a:fillRef idx="0">
+                              <a:schemeClr val="accent1"/>
+                            </a:fillRef>
+                            <a:effectRef idx="0">
+                              <a:schemeClr val="accent1"/>
+                            </a:effectRef>
+                            <a:fontRef idx="minor">
+                              <a:schemeClr val="tx1"/>
+                            </a:fontRef>
+                          </wps:style>
+                          <wps:bodyPr/>
+                        </wps:wsp>
+                        <wps:wsp>
+                          <wps:cNvPr id="460" name="Соединитель: уступ 460"/>
+                          <wps:cNvCnPr/>
+                          <wps:spPr>
+                            <a:xfrm rot="5400000">
+                              <a:off x="1972610" y="676828"/>
+                              <a:ext cx="343153" cy="340023"/>
+                            </a:xfrm>
+                            <a:prstGeom prst="bentConnector3">
+                              <a:avLst/>
+                            </a:prstGeom>
+                            <a:ln w="12700">
+                              <a:solidFill>
+                                <a:srgbClr val="7030A0"/>
+                              </a:solidFill>
+                              <a:headEnd type="triangle"/>
+                              <a:tailEnd type="triangle"/>
+                            </a:ln>
+                          </wps:spPr>
+                          <wps:style>
+                            <a:lnRef idx="1">
+                              <a:schemeClr val="accent1"/>
+                            </a:lnRef>
+                            <a:fillRef idx="0">
+                              <a:schemeClr val="accent1"/>
+                            </a:fillRef>
+                            <a:effectRef idx="0">
+                              <a:schemeClr val="accent1"/>
+                            </a:effectRef>
+                            <a:fontRef idx="minor">
+                              <a:schemeClr val="tx1"/>
+                            </a:fontRef>
+                          </wps:style>
+                          <wps:bodyPr/>
+                        </wps:wsp>
+                        <wps:wsp>
+                          <wps:cNvPr id="461" name="Прямая со стрелкой 461"/>
+                          <wps:cNvCnPr>
+                            <a:stCxn id="239" idx="0"/>
+                            <a:endCxn id="436" idx="2"/>
+                          </wps:cNvCnPr>
+                          <wps:spPr>
+                            <a:xfrm flipV="1">
+                              <a:off x="4109054" y="758193"/>
+                              <a:ext cx="2293" cy="256663"/>
+                            </a:xfrm>
+                            <a:prstGeom prst="straightConnector1">
+                              <a:avLst/>
+                            </a:prstGeom>
+                            <a:ln w="12700">
+                              <a:solidFill>
+                                <a:schemeClr val="tx1"/>
+                              </a:solidFill>
+                              <a:headEnd type="triangle"/>
+                              <a:tailEnd type="triangle"/>
+                            </a:ln>
+                          </wps:spPr>
+                          <wps:style>
+                            <a:lnRef idx="1">
+                              <a:schemeClr val="accent1"/>
+                            </a:lnRef>
+                            <a:fillRef idx="0">
+                              <a:schemeClr val="accent1"/>
+                            </a:fillRef>
+                            <a:effectRef idx="0">
+                              <a:schemeClr val="accent1"/>
+                            </a:effectRef>
+                            <a:fontRef idx="minor">
+                              <a:schemeClr val="tx1"/>
+                            </a:fontRef>
+                          </wps:style>
+                          <wps:bodyPr/>
+                        </wps:wsp>
+                        <wps:wsp>
+                          <wps:cNvPr id="462" name="Прямая со стрелкой 462"/>
+                          <wps:cNvCnPr/>
+                          <wps:spPr>
+                            <a:xfrm>
+                              <a:off x="2314804" y="1372529"/>
+                              <a:ext cx="988336" cy="0"/>
+                            </a:xfrm>
+                            <a:prstGeom prst="straightConnector1">
+                              <a:avLst/>
+                            </a:prstGeom>
+                            <a:ln w="12700">
+                              <a:solidFill>
+                                <a:srgbClr val="7030A0"/>
+                              </a:solidFill>
+                              <a:tailEnd type="triangle"/>
+                            </a:ln>
+                          </wps:spPr>
+                          <wps:style>
+                            <a:lnRef idx="1">
+                              <a:schemeClr val="accent1"/>
+                            </a:lnRef>
+                            <a:fillRef idx="0">
+                              <a:schemeClr val="accent1"/>
+                            </a:fillRef>
+                            <a:effectRef idx="0">
+                              <a:schemeClr val="accent1"/>
+                            </a:effectRef>
+                            <a:fontRef idx="minor">
+                              <a:schemeClr val="tx1"/>
+                            </a:fontRef>
+                          </wps:style>
+                          <wps:bodyPr/>
+                        </wps:wsp>
+                        <wps:wsp>
+                          <wps:cNvPr id="463" name="Прямая соединительная линия 463"/>
+                          <wps:cNvCnPr/>
+                          <wps:spPr>
+                            <a:xfrm flipV="1">
+                              <a:off x="2998258" y="389271"/>
+                              <a:ext cx="0" cy="983241"/>
+                            </a:xfrm>
+                            <a:prstGeom prst="line">
+                              <a:avLst/>
+                            </a:prstGeom>
+                            <a:ln w="12700">
+                              <a:solidFill>
+                                <a:srgbClr val="7030A0"/>
+                              </a:solidFill>
+                            </a:ln>
+                          </wps:spPr>
+                          <wps:style>
+                            <a:lnRef idx="1">
+                              <a:schemeClr val="accent1"/>
+                            </a:lnRef>
+                            <a:fillRef idx="0">
+                              <a:schemeClr val="accent1"/>
+                            </a:fillRef>
+                            <a:effectRef idx="0">
+                              <a:schemeClr val="accent1"/>
+                            </a:effectRef>
+                            <a:fontRef idx="minor">
+                              <a:schemeClr val="tx1"/>
+                            </a:fontRef>
+                          </wps:style>
+                          <wps:bodyPr/>
+                        </wps:wsp>
+                        <wps:wsp>
+                          <wps:cNvPr id="464" name="Прямая со стрелкой 464"/>
+                          <wps:cNvCnPr>
+                            <a:endCxn id="437" idx="1"/>
+                          </wps:cNvCnPr>
+                          <wps:spPr>
+                            <a:xfrm>
+                              <a:off x="2998149" y="389265"/>
+                              <a:ext cx="575807" cy="5165"/>
+                            </a:xfrm>
+                            <a:prstGeom prst="straightConnector1">
+                              <a:avLst/>
+                            </a:prstGeom>
+                            <a:ln w="12700">
+                              <a:solidFill>
+                                <a:srgbClr val="7030A0"/>
+                              </a:solidFill>
+                              <a:tailEnd type="triangle"/>
+                            </a:ln>
+                          </wps:spPr>
+                          <wps:style>
+                            <a:lnRef idx="1">
+                              <a:schemeClr val="accent1"/>
+                            </a:lnRef>
+                            <a:fillRef idx="0">
+                              <a:schemeClr val="accent1"/>
+                            </a:fillRef>
+                            <a:effectRef idx="0">
+                              <a:schemeClr val="accent1"/>
+                            </a:effectRef>
+                            <a:fontRef idx="minor">
+                              <a:schemeClr val="tx1"/>
+                            </a:fontRef>
+                          </wps:style>
+                          <wps:bodyPr/>
+                        </wps:wsp>
+                        <wps:wsp>
+                          <wps:cNvPr id="467" name="Прямая со стрелкой 467"/>
+                          <wps:cNvCnPr/>
+                          <wps:spPr>
+                            <a:xfrm flipH="1">
+                              <a:off x="744431" y="1557920"/>
+                              <a:ext cx="150053" cy="0"/>
+                            </a:xfrm>
+                            <a:prstGeom prst="straightConnector1">
+                              <a:avLst/>
+                            </a:prstGeom>
+                            <a:ln w="12700">
+                              <a:solidFill>
+                                <a:schemeClr val="tx1"/>
+                              </a:solidFill>
+                              <a:tailEnd type="triangle"/>
+                            </a:ln>
+                          </wps:spPr>
+                          <wps:style>
+                            <a:lnRef idx="1">
+                              <a:schemeClr val="accent1"/>
+                            </a:lnRef>
+                            <a:fillRef idx="0">
+                              <a:schemeClr val="accent1"/>
+                            </a:fillRef>
+                            <a:effectRef idx="0">
+                              <a:schemeClr val="accent1"/>
+                            </a:effectRef>
+                            <a:fontRef idx="minor">
+                              <a:schemeClr val="tx1"/>
+                            </a:fontRef>
+                          </wps:style>
+                          <wps:bodyPr/>
+                        </wps:wsp>
+                        <wps:wsp>
+                          <wps:cNvPr id="468" name="Прямая соединительная линия 468"/>
+                          <wps:cNvCnPr/>
+                          <wps:spPr>
+                            <a:xfrm>
+                              <a:off x="894442" y="1557901"/>
+                              <a:ext cx="0" cy="357631"/>
+                            </a:xfrm>
+                            <a:prstGeom prst="line">
+                              <a:avLst/>
+                            </a:prstGeom>
+                            <a:ln w="12700">
+                              <a:solidFill>
+                                <a:schemeClr val="tx1"/>
+                              </a:solidFill>
+                            </a:ln>
+                          </wps:spPr>
+                          <wps:style>
+                            <a:lnRef idx="1">
+                              <a:schemeClr val="accent1"/>
+                            </a:lnRef>
+                            <a:fillRef idx="0">
+                              <a:schemeClr val="accent1"/>
+                            </a:fillRef>
+                            <a:effectRef idx="0">
+                              <a:schemeClr val="accent1"/>
+                            </a:effectRef>
+                            <a:fontRef idx="minor">
+                              <a:schemeClr val="tx1"/>
+                            </a:fontRef>
+                          </wps:style>
+                          <wps:bodyPr/>
+                        </wps:wsp>
+                        <wps:wsp>
+                          <wps:cNvPr id="469" name="Прямая со стрелкой 469"/>
+                          <wps:cNvCnPr/>
+                          <wps:spPr>
+                            <a:xfrm>
+                              <a:off x="894442" y="1915509"/>
+                              <a:ext cx="2408690" cy="0"/>
+                            </a:xfrm>
+                            <a:prstGeom prst="straightConnector1">
+                              <a:avLst/>
+                            </a:prstGeom>
+                            <a:ln w="12700">
+                              <a:solidFill>
+                                <a:schemeClr val="tx1"/>
+                              </a:solidFill>
+                              <a:tailEnd type="triangle"/>
+                            </a:ln>
+                          </wps:spPr>
+                          <wps:style>
+                            <a:lnRef idx="1">
+                              <a:schemeClr val="accent1"/>
+                            </a:lnRef>
+                            <a:fillRef idx="0">
+                              <a:schemeClr val="accent1"/>
+                            </a:fillRef>
+                            <a:effectRef idx="0">
+                              <a:schemeClr val="accent1"/>
+                            </a:effectRef>
+                            <a:fontRef idx="minor">
+                              <a:schemeClr val="tx1"/>
+                            </a:fontRef>
+                          </wps:style>
+                          <wps:bodyPr/>
+                        </wps:wsp>
+                        <wpg:grpSp>
+                          <wpg:cNvPr id="473" name="Группа 473"/>
+                          <wpg:cNvGrpSpPr/>
+                          <wpg:grpSpPr>
+                            <a:xfrm>
+                              <a:off x="3520052" y="2551647"/>
+                              <a:ext cx="1362990" cy="802633"/>
+                              <a:chOff x="-446" y="-46"/>
+                              <a:chExt cx="962626" cy="720417"/>
+                            </a:xfrm>
+                          </wpg:grpSpPr>
+                          <wps:wsp>
+                            <wps:cNvPr id="474" name="Прямоугольник 474"/>
+                            <wps:cNvSpPr/>
+                            <wps:spPr>
+                              <a:xfrm>
+                                <a:off x="120" y="0"/>
+                                <a:ext cx="962060" cy="720371"/>
+                              </a:xfrm>
+                              <a:prstGeom prst="rect">
+                                <a:avLst/>
+                              </a:prstGeom>
+                              <a:solidFill>
+                                <a:schemeClr val="accent2">
+                                  <a:lumMod val="20000"/>
+                                  <a:lumOff val="80000"/>
+                                </a:schemeClr>
+                              </a:solidFill>
+                              <a:ln w="6350">
+                                <a:solidFill>
+                                  <a:schemeClr val="tx1"/>
+                                </a:solidFill>
+                              </a:ln>
+                            </wps:spPr>
+                            <wps:style>
+                              <a:lnRef idx="2">
+                                <a:schemeClr val="accent1">
+                                  <a:shade val="50000"/>
+                                </a:schemeClr>
+                              </a:lnRef>
+                              <a:fillRef idx="1">
+                                <a:schemeClr val="accent1"/>
+                              </a:fillRef>
+                              <a:effectRef idx="0">
+                                <a:schemeClr val="accent1"/>
+                              </a:effectRef>
+                              <a:fontRef idx="minor">
+                                <a:schemeClr val="lt1"/>
+                              </a:fontRef>
+                            </wps:style>
+                            <wps:bodyPr rot="0" spcFirstLastPara="0" vert="horz" wrap="square" lIns="91440" tIns="45720" rIns="91440" bIns="45720" numCol="1" spcCol="0" rtlCol="0" fromWordArt="0" anchor="ctr" anchorCtr="0" forceAA="0" compatLnSpc="1">
+                              <a:prstTxWarp prst="textNoShape">
+                                <a:avLst/>
+                              </a:prstTxWarp>
+                              <a:noAutofit/>
+                            </wps:bodyPr>
+                          </wps:wsp>
+                          <wps:wsp>
+                            <wps:cNvPr id="475" name="Надпись 3"/>
+                            <wps:cNvSpPr txBox="1"/>
+                            <wps:spPr>
+                              <a:xfrm>
+                                <a:off x="-446" y="-46"/>
+                                <a:ext cx="962086" cy="720386"/>
+                              </a:xfrm>
+                              <a:prstGeom prst="rect">
+                                <a:avLst/>
+                              </a:prstGeom>
+                              <a:noFill/>
+                              <a:ln w="6350">
+                                <a:noFill/>
+                              </a:ln>
+                            </wps:spPr>
+                            <wps:txbx>
+                              <w:txbxContent>
+                                <w:p>
+                                  <w:pPr>
+                                    <w:spacing w:after="0" w:line="240" w:lineRule="auto"/>
+                                    <w:jc w:val="center"/>
+                                    <w:rPr>
+                                      <w:rFonts w:ascii="ISOCPEUR" w:eastAsia="Calibri" w:hAnsi="ISOCPEUR"/>
+                                      <w:sz w:val="28"/>
+                                      <w:szCs w:val="28"/>
+                                      <w:lang w:val="en-US"/>
+                                    </w:rPr>
+                                  </w:pPr>
+                                  <w:r>
+                                    <w:rPr>
+                                      <w:rFonts w:ascii="ISOCPEUR" w:eastAsia="Calibri" w:hAnsi="ISOCPEUR"/>
+                                      <w:sz w:val="28"/>
+                                      <w:szCs w:val="28"/>
+                                      <w:lang w:val="en-US"/>
+                                    </w:rPr>
+                                    <w:t>Sensors</w:t>
+                                  </w:r>
+                                </w:p>
+                                <w:p>
+                                  <w:pPr>
+                                    <w:spacing w:after="0" w:line="240" w:lineRule="auto"/>
+                                    <w:jc w:val="center"/>
+                                    <w:rPr>
+                                      <w:rFonts w:ascii="ISOCPEUR" w:eastAsia="Calibri" w:hAnsi="ISOCPEUR"/>
+                                      <w:sz w:val="28"/>
+                                      <w:szCs w:val="28"/>
+                                      <w:lang w:val="en-US"/>
+                                    </w:rPr>
+                                  </w:pPr>
+                                  <w:r>
+                                    <w:rPr>
+                                      <w:rFonts w:ascii="ISOCPEUR" w:eastAsia="Calibri" w:hAnsi="ISOCPEUR"/>
+                                      <w:sz w:val="28"/>
+                                      <w:szCs w:val="28"/>
+                                      <w:lang w:val="en-US"/>
+                                    </w:rPr>
+                                    <w:t>and</w:t>
+                                  </w:r>
+                                </w:p>
+                                <w:p>
+                                  <w:pPr>
+                                    <w:spacing w:after="0" w:line="240" w:lineRule="auto"/>
+                                    <w:jc w:val="center"/>
+                                    <w:rPr>
+                                      <w:rFonts w:ascii="ISOCPEUR" w:eastAsia="Calibri" w:hAnsi="ISOCPEUR"/>
+                                      <w:sz w:val="28"/>
+                                      <w:szCs w:val="28"/>
+                                      <w:lang w:val="en-US"/>
+                                    </w:rPr>
+                                  </w:pPr>
+                                  <w:r>
+                                    <w:rPr>
+                                      <w:rFonts w:ascii="ISOCPEUR" w:eastAsia="Calibri" w:hAnsi="ISOCPEUR"/>
+                                      <w:sz w:val="28"/>
+                                      <w:szCs w:val="28"/>
+                                      <w:lang w:val="en-US"/>
+                                    </w:rPr>
+                                    <w:t>periphery dev.</w:t>
+                                  </w:r>
+                                </w:p>
+                              </w:txbxContent>
+                            </wps:txbx>
+                            <wps:bodyPr rot="0" spcFirstLastPara="0" vert="horz" wrap="square" lIns="91440" tIns="45720" rIns="91440" bIns="45720" numCol="1" spcCol="0" rtlCol="0" fromWordArt="0" anchor="t" anchorCtr="0" forceAA="0" compatLnSpc="1">
+                              <a:prstTxWarp prst="textNoShape">
+                                <a:avLst/>
+                              </a:prstTxWarp>
+                              <a:noAutofit/>
+                            </wps:bodyPr>
+                          </wps:wsp>
+                        </wpg:grpSp>
+                        <wpg:grpSp>
+                          <wpg:cNvPr id="476" name="Группа 476"/>
+                          <wpg:cNvGrpSpPr/>
+                          <wpg:grpSpPr>
+                            <a:xfrm>
+                              <a:off x="2519748" y="2551698"/>
+                              <a:ext cx="727710" cy="642620"/>
+                              <a:chOff x="0" y="0"/>
+                              <a:chExt cx="962060" cy="670905"/>
+                            </a:xfrm>
+                            <a:solidFill>
+                              <a:schemeClr val="accent4">
+                                <a:lumMod val="20000"/>
+                                <a:lumOff val="80000"/>
+                              </a:schemeClr>
+                            </a:solidFill>
+                          </wpg:grpSpPr>
+                          <wps:wsp>
+                            <wps:cNvPr id="477" name="Прямоугольник 477"/>
+                            <wps:cNvSpPr/>
+                            <wps:spPr>
+                              <a:xfrm>
+                                <a:off x="0" y="0"/>
+                                <a:ext cx="962060" cy="670905"/>
+                              </a:xfrm>
+                              <a:prstGeom prst="rect">
+                                <a:avLst/>
+                              </a:prstGeom>
+                              <a:grpFill/>
+                              <a:ln w="6350">
+                                <a:solidFill>
+                                  <a:schemeClr val="tx1"/>
+                                </a:solidFill>
+                              </a:ln>
+                            </wps:spPr>
+                            <wps:style>
+                              <a:lnRef idx="2">
+                                <a:schemeClr val="accent1">
+                                  <a:shade val="50000"/>
+                                </a:schemeClr>
+                              </a:lnRef>
+                              <a:fillRef idx="1">
+                                <a:schemeClr val="accent1"/>
+                              </a:fillRef>
+                              <a:effectRef idx="0">
+                                <a:schemeClr val="accent1"/>
+                              </a:effectRef>
+                              <a:fontRef idx="minor">
+                                <a:schemeClr val="lt1"/>
+                              </a:fontRef>
+                            </wps:style>
+                            <wps:bodyPr rot="0" spcFirstLastPara="0" vert="horz" wrap="square" lIns="91440" tIns="45720" rIns="91440" bIns="45720" numCol="1" spcCol="0" rtlCol="0" fromWordArt="0" anchor="ctr" anchorCtr="0" forceAA="0" compatLnSpc="1">
+                              <a:prstTxWarp prst="textNoShape">
+                                <a:avLst/>
+                              </a:prstTxWarp>
+                              <a:noAutofit/>
+                            </wps:bodyPr>
+                          </wps:wsp>
+                          <wps:wsp>
+                            <wps:cNvPr id="478" name="Надпись 3"/>
+                            <wps:cNvSpPr txBox="1"/>
+                            <wps:spPr>
+                              <a:xfrm>
+                                <a:off x="60436" y="175629"/>
+                                <a:ext cx="872726" cy="288000"/>
+                              </a:xfrm>
+                              <a:prstGeom prst="rect">
+                                <a:avLst/>
+                              </a:prstGeom>
+                              <a:grpFill/>
+                              <a:ln w="6350">
+                                <a:noFill/>
+                              </a:ln>
+                            </wps:spPr>
+                            <wps:txbx>
+                              <w:txbxContent>
+                                <w:p>
+                                  <w:pPr>
+                                    <w:spacing w:line="252" w:lineRule="auto"/>
+                                    <w:jc w:val="center"/>
+                                    <w:rPr>
+                                      <w:rFonts w:ascii="ISOCPEUR" w:eastAsia="Calibri" w:hAnsi="ISOCPEUR"/>
+                                      <w:sz w:val="28"/>
+                                      <w:szCs w:val="28"/>
+                                      <w:lang w:val="en-US"/>
+                                    </w:rPr>
+                                  </w:pPr>
+                                  <w:r>
+                                    <w:rPr>
+                                      <w:rFonts w:ascii="ISOCPEUR" w:eastAsia="Calibri" w:hAnsi="ISOCPEUR"/>
+                                      <w:sz w:val="28"/>
+                                      <w:szCs w:val="28"/>
+                                      <w:lang w:val="en-US"/>
+                                    </w:rPr>
+                                    <w:t>GPIO</w:t>
+                                  </w:r>
+                                </w:p>
+                              </w:txbxContent>
+                            </wps:txbx>
+                            <wps:bodyPr rot="0" spcFirstLastPara="0" vert="horz" wrap="square" lIns="91440" tIns="45720" rIns="91440" bIns="45720" numCol="1" spcCol="0" rtlCol="0" fromWordArt="0" anchor="t" anchorCtr="0" forceAA="0" compatLnSpc="1">
+                              <a:prstTxWarp prst="textNoShape">
+                                <a:avLst/>
+                              </a:prstTxWarp>
+                              <a:noAutofit/>
+                            </wps:bodyPr>
+                          </wps:wsp>
+                        </wpg:grpSp>
+                        <wpg:grpSp>
+                          <wpg:cNvPr id="479" name="Группа 479"/>
+                          <wpg:cNvGrpSpPr/>
+                          <wpg:grpSpPr>
+                            <a:xfrm>
+                              <a:off x="1659359" y="2551695"/>
+                              <a:ext cx="727075" cy="641985"/>
+                              <a:chOff x="0" y="0"/>
+                              <a:chExt cx="962060" cy="670905"/>
+                            </a:xfrm>
+                            <a:solidFill>
+                              <a:schemeClr val="accent4">
+                                <a:lumMod val="20000"/>
+                                <a:lumOff val="80000"/>
+                              </a:schemeClr>
+                            </a:solidFill>
+                          </wpg:grpSpPr>
+                          <wps:wsp>
+                            <wps:cNvPr id="480" name="Прямоугольник 480"/>
+                            <wps:cNvSpPr/>
+                            <wps:spPr>
+                              <a:xfrm>
+                                <a:off x="0" y="0"/>
+                                <a:ext cx="962060" cy="670905"/>
+                              </a:xfrm>
+                              <a:prstGeom prst="rect">
+                                <a:avLst/>
+                              </a:prstGeom>
+                              <a:grpFill/>
+                              <a:ln w="6350">
+                                <a:solidFill>
+                                  <a:schemeClr val="tx1"/>
+                                </a:solidFill>
+                              </a:ln>
+                            </wps:spPr>
+                            <wps:style>
+                              <a:lnRef idx="2">
+                                <a:schemeClr val="accent1">
+                                  <a:shade val="50000"/>
+                                </a:schemeClr>
+                              </a:lnRef>
+                              <a:fillRef idx="1">
+                                <a:schemeClr val="accent1"/>
+                              </a:fillRef>
+                              <a:effectRef idx="0">
+                                <a:schemeClr val="accent1"/>
+                              </a:effectRef>
+                              <a:fontRef idx="minor">
+                                <a:schemeClr val="lt1"/>
+                              </a:fontRef>
+                            </wps:style>
+                            <wps:bodyPr rot="0" spcFirstLastPara="0" vert="horz" wrap="square" lIns="91440" tIns="45720" rIns="91440" bIns="45720" numCol="1" spcCol="0" rtlCol="0" fromWordArt="0" anchor="ctr" anchorCtr="0" forceAA="0" compatLnSpc="1">
+                              <a:prstTxWarp prst="textNoShape">
+                                <a:avLst/>
+                              </a:prstTxWarp>
+                              <a:noAutofit/>
+                            </wps:bodyPr>
+                          </wps:wsp>
+                          <wps:wsp>
+                            <wps:cNvPr id="481" name="Надпись 3"/>
+                            <wps:cNvSpPr txBox="1"/>
+                            <wps:spPr>
+                              <a:xfrm>
+                                <a:off x="60435" y="175629"/>
+                                <a:ext cx="872726" cy="287999"/>
+                              </a:xfrm>
+                              <a:prstGeom prst="rect">
+                                <a:avLst/>
+                              </a:prstGeom>
+                              <a:grpFill/>
+                              <a:ln w="6350">
+                                <a:noFill/>
+                              </a:ln>
+                            </wps:spPr>
+                            <wps:txbx>
+                              <w:txbxContent>
+                                <w:p>
+                                  <w:pPr>
+                                    <w:spacing w:line="252" w:lineRule="auto"/>
+                                    <w:jc w:val="center"/>
+                                    <w:rPr>
+                                      <w:rFonts w:ascii="ISOCPEUR" w:eastAsia="Calibri" w:hAnsi="ISOCPEUR"/>
+                                      <w:sz w:val="28"/>
+                                      <w:szCs w:val="28"/>
+                                      <w:lang w:val="en-US"/>
+                                    </w:rPr>
+                                  </w:pPr>
+                                  <w:r>
+                                    <w:rPr>
+                                      <w:rFonts w:ascii="ISOCPEUR" w:eastAsia="Calibri" w:hAnsi="ISOCPEUR"/>
+                                      <w:sz w:val="28"/>
+                                      <w:szCs w:val="28"/>
+                                      <w:lang w:val="en-US"/>
+                                    </w:rPr>
+                                    <w:t>uSD</w:t>
+                                  </w:r>
+                                </w:p>
+                              </w:txbxContent>
+                            </wps:txbx>
+                            <wps:bodyPr rot="0" spcFirstLastPara="0" vert="horz" wrap="square" lIns="91440" tIns="45720" rIns="91440" bIns="45720" numCol="1" spcCol="0" rtlCol="0" fromWordArt="0" anchor="t" anchorCtr="0" forceAA="0" compatLnSpc="1">
+                              <a:prstTxWarp prst="textNoShape">
+                                <a:avLst/>
+                              </a:prstTxWarp>
+                              <a:noAutofit/>
+                            </wps:bodyPr>
+                          </wps:wsp>
+                        </wpg:grpSp>
+                        <wps:wsp>
+                          <wps:cNvPr id="483" name="Прямая со стрелкой 483"/>
+                          <wps:cNvCnPr/>
+                          <wps:spPr>
+                            <a:xfrm flipV="1">
+                              <a:off x="4226159" y="2272475"/>
+                              <a:ext cx="0" cy="279223"/>
+                            </a:xfrm>
+                            <a:prstGeom prst="straightConnector1">
+                              <a:avLst/>
+                            </a:prstGeom>
+                            <a:ln w="12700">
+                              <a:solidFill>
+                                <a:schemeClr val="tx1"/>
+                              </a:solidFill>
+                              <a:headEnd type="triangle"/>
+                              <a:tailEnd type="triangle"/>
+                            </a:ln>
+                          </wps:spPr>
+                          <wps:style>
+                            <a:lnRef idx="1">
+                              <a:schemeClr val="accent1"/>
+                            </a:lnRef>
+                            <a:fillRef idx="0">
+                              <a:schemeClr val="accent1"/>
+                            </a:fillRef>
+                            <a:effectRef idx="0">
+                              <a:schemeClr val="accent1"/>
+                            </a:effectRef>
+                            <a:fontRef idx="minor">
+                              <a:schemeClr val="tx1"/>
+                            </a:fontRef>
+                          </wps:style>
+                          <wps:bodyPr/>
+                        </wps:wsp>
+                        <wps:wsp>
+                          <wps:cNvPr id="484" name="Соединитель: уступ 484"/>
+                          <wps:cNvCnPr>
+                            <a:endCxn id="477" idx="0"/>
+                          </wps:cNvCnPr>
+                          <wps:spPr>
+                            <a:xfrm rot="10800000" flipV="1">
+                              <a:off x="2883490" y="2187136"/>
+                              <a:ext cx="419515" cy="364532"/>
+                            </a:xfrm>
+                            <a:prstGeom prst="bentConnector2">
+                              <a:avLst/>
+                            </a:prstGeom>
+                            <a:ln w="12700">
+                              <a:solidFill>
+                                <a:schemeClr val="tx1"/>
+                              </a:solidFill>
+                              <a:headEnd type="triangle"/>
+                              <a:tailEnd type="triangle"/>
+                            </a:ln>
+                          </wps:spPr>
+                          <wps:style>
+                            <a:lnRef idx="1">
+                              <a:schemeClr val="accent1"/>
+                            </a:lnRef>
+                            <a:fillRef idx="0">
+                              <a:schemeClr val="accent1"/>
+                            </a:fillRef>
+                            <a:effectRef idx="0">
+                              <a:schemeClr val="accent1"/>
+                            </a:effectRef>
+                            <a:fontRef idx="minor">
+                              <a:schemeClr val="tx1"/>
+                            </a:fontRef>
+                          </wps:style>
+                          <wps:bodyPr/>
+                        </wps:wsp>
+                        <wps:wsp>
+                          <wps:cNvPr id="485" name="Соединитель: уступ 485"/>
+                          <wps:cNvCnPr>
+                            <a:endCxn id="480" idx="0"/>
+                          </wps:cNvCnPr>
+                          <wps:spPr>
+                            <a:xfrm rot="10800000" flipV="1">
+                              <a:off x="2022815" y="2055859"/>
+                              <a:ext cx="1280317" cy="495805"/>
+                            </a:xfrm>
+                            <a:prstGeom prst="bentConnector2">
+                              <a:avLst/>
+                            </a:prstGeom>
+                            <a:ln w="12700">
+                              <a:solidFill>
+                                <a:schemeClr val="tx1"/>
+                              </a:solidFill>
+                              <a:headEnd type="triangle"/>
+                              <a:tailEnd type="triangle"/>
+                            </a:ln>
+                          </wps:spPr>
+                          <wps:style>
+                            <a:lnRef idx="1">
+                              <a:schemeClr val="accent1"/>
+                            </a:lnRef>
+                            <a:fillRef idx="0">
+                              <a:schemeClr val="accent1"/>
+                            </a:fillRef>
+                            <a:effectRef idx="0">
+                              <a:schemeClr val="accent1"/>
+                            </a:effectRef>
+                            <a:fontRef idx="minor">
+                              <a:schemeClr val="tx1"/>
+                            </a:fontRef>
+                          </wps:style>
+                          <wps:bodyPr/>
+                        </wps:wsp>
+                      </wpg:wgp>
+                    </wpc:wpc>
+                  </a:graphicData>
+                </a:graphic>
+              </wp:inline>
+            </w:drawing>
+          </mc:Choice>
+          <mc:Fallback>
+            <w:pict>
+              <v:group w14:anchorId="0C66E48D" id="Полотно 230" o:spid="_x0000_s1131" editas="canvas" style="width:467.7pt;height:275.5pt;mso-position-horizontal-relative:char;mso-position-vertical-relative:line" coordsize="59397,34988" o:gfxdata="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">
+                <v:shapetype id="_x0000_t75" coordsize="21600,21600" o:spt="75" o:preferrelative="t" path="m@4@5l@4@11@9@11@9@5xe" filled="f" stroked="f">
+                  <v:stroke joinstyle="miter"/>
+                  <v:formulas>
+                    <v:f eqn="if lineDrawn pixelLineWidth 0"/>
+                    <v:f eqn="sum @0 1 0"/>
+                    <v:f eqn="sum 0 0 @1"/>
+                    <v:f eqn="prod @2 1 2"/>
+                    <v:f eqn="prod @3 21600 pixelWidth"/>
+                    <v:f eqn="prod @3 21600 pixelHeight"/>
+                    <v:f eqn="sum @0 0 1"/>
+                    <v:f eqn="prod @6 1 2"/>
+                    <v:f eqn="prod @7 21600 pixelWidth"/>
+                    <v:f eqn="sum @8 21600 0"/>
+                    <v:f eqn="prod @7 21600 pixelHeight"/>
+                    <v:f eqn="sum @10 21600 0"/>
+                  </v:formulas>
+                  <v:path o:extrusionok="f" gradientshapeok="t" o:connecttype="rect"/>
+                  <o:lock v:ext="edit" aspectratio="t"/>
+                </v:shapetype>
+                <v:shape id="_x0000_s1132" type="#_x0000_t75" style="position:absolute;width:59397;height:34988;visibility:visible;mso-wrap-style:square" filled="t" stroked="t" strokecolor="black [3213]" strokeweight=".5pt">
+                  <v:fill o:detectmouseclick="t"/>
+                  <v:path o:connecttype="none"/>
+                </v:shape>
+                <v:group id="Группа 486" o:spid="_x0000_s1133" style="position:absolute;left:4914;top:360;width:48987;height:33395" coordorigin="161,147" coordsize="48987,33395" o:gfxdata="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">
+                  <v:group id="Группа 399" o:spid="_x0000_s1134" style="position:absolute;left:33032;top:10148;width:16116;height:12576" coordorigin="22680,17278" coordsize="9620,6709" o:gfxdata="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">
+                    <v:rect id="Прямоугольник 239" o:spid="_x0000_s1135" style="position:absolute;left:22680;top:17278;width:9620;height:6709;visibility:visible;mso-wrap-style:square;v-text-anchor:middle" o:gfxdata="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" fillcolor="#d9e2f3 [660]" strokecolor="black [3213]" strokeweight=".5pt"/>
+                    <v:shape id="Надпись 385" o:spid="_x0000_s1136" type="#_x0000_t202" style="position:absolute;left:25171;top:19752;width:4680;height:1692;visibility:visible;mso-wrap-style:square;v-text-anchor:top" o:gfxdata="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" filled="f" stroked="f" strokeweight=".5pt">
+                      <v:textbox>
+                        <w:txbxContent>
+                          <w:p>
+                            <w:pPr>
+                              <w:jc w:val="center"/>
+                              <w:rPr>
+                                <w:rFonts w:ascii="ISOCPEUR" w:hAnsi="ISOCPEUR"/>
+                                <w:sz w:val="28"/>
+                                <w:szCs w:val="28"/>
+                                <w:lang w:val="en-US"/>
+                              </w:rPr>
+                            </w:pPr>
+                            <w:r>
+                              <w:rPr>
+                                <w:rFonts w:ascii="ISOCPEUR" w:hAnsi="ISOCPEUR"/>
+                                <w:sz w:val="28"/>
+                                <w:szCs w:val="28"/>
+                                <w:lang w:val="en-US"/>
+                              </w:rPr>
+                              <w:t>MCU</w:t>
+                            </w:r>
+                          </w:p>
+                        </w:txbxContent>
+                      </v:textbox>
+                    </v:shape>
+                  </v:group>
+                  <v:group id="Группа 435" o:spid="_x0000_s1137" style="position:absolute;left:35740;top:147;width:10744;height:7434" coordorigin="-1" coordsize="9621,7203" o:gfxdata="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">
+                    <v:rect id="Прямоугольник 436" o:spid="_x0000_s1138" style="position:absolute;width:9620;height:7203;visibility:visible;mso-wrap-style:square;v-text-anchor:middle" o:gfxdata="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" fillcolor="#fbe4d5 [661]" strokecolor="black [3213]" strokeweight=".5pt"/>
+                    <v:shape id="Надпись 3" o:spid="_x0000_s1139" type="#_x0000_t202" style="position:absolute;left:-1;top:1094;width:9620;height:5169;visibility:visible;mso-wrap-style:square;v-text-anchor:top" o:gfxdata="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" filled="f" stroked="f" strokeweight=".5pt">
+                      <v:textbox>
+                        <w:txbxContent>
+                          <w:p>
+                            <w:pPr>
+                              <w:spacing w:after="0" w:line="240" w:lineRule="auto"/>
+                              <w:jc w:val="center"/>
+                              <w:rPr>
+                                <w:rFonts w:ascii="ISOCPEUR" w:eastAsia="Calibri" w:hAnsi="ISOCPEUR"/>
+                                <w:sz w:val="28"/>
+                                <w:szCs w:val="28"/>
+                                <w:lang w:val="en-US"/>
+                              </w:rPr>
+                            </w:pPr>
+                            <w:r>
+                              <w:rPr>
+                                <w:rFonts w:ascii="ISOCPEUR" w:eastAsia="Calibri" w:hAnsi="ISOCPEUR"/>
+                                <w:sz w:val="28"/>
+                                <w:szCs w:val="28"/>
+                                <w:lang w:val="en-US"/>
+                              </w:rPr>
+                              <w:t>2.4GHz</w:t>
+                            </w:r>
+                          </w:p>
+                          <w:p>
+                            <w:pPr>
+                              <w:spacing w:after="0" w:line="240" w:lineRule="auto"/>
+                              <w:jc w:val="center"/>
+                              <w:rPr>
+                                <w:rFonts w:ascii="ISOCPEUR" w:eastAsia="Calibri" w:hAnsi="ISOCPEUR"/>
+                                <w:sz w:val="28"/>
+                                <w:szCs w:val="28"/>
+                                <w:lang w:val="en-US"/>
+                              </w:rPr>
+                            </w:pPr>
+                            <w:r>
+                              <w:rPr>
+                                <w:rFonts w:ascii="ISOCPEUR" w:eastAsia="Calibri" w:hAnsi="ISOCPEUR"/>
+                                <w:sz w:val="28"/>
+                                <w:szCs w:val="28"/>
+                                <w:lang w:val="en-US"/>
+                              </w:rPr>
+                              <w:t>Wireless IF</w:t>
+                            </w:r>
+                          </w:p>
+                        </w:txbxContent>
+                      </v:textbox>
+                    </v:shape>
+                  </v:group>
+                  <v:group id="Группа 443" o:spid="_x0000_s1140" style="position:absolute;left:10550;top:10148;width:12598;height:7195" coordsize="9620,7203" o:gfxdata="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">
+                    <v:rect id="Прямоугольник 444" o:spid="_x0000_s1141" style="position:absolute;width:9620;height:7203;visibility:visible;mso-wrap-style:square;v-text-anchor:middle" o:gfxdata="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" filled="f" strokecolor="black [3213]" strokeweight=".5pt"/>
+                    <v:shape id="Надпись 3" o:spid="_x0000_s1142" type="#_x0000_t202" style="position:absolute;left:719;top:738;width:7896;height:5723;visibility:visible;mso-wrap-style:square;v-text-anchor:top" o:gfxdata="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" filled="f" stroked="f" strokeweight=".5pt">
+                      <v:textbox>
+                        <w:txbxContent>
+                          <w:p>
+                            <w:pPr>
+                              <w:spacing w:after="0" w:line="240" w:lineRule="auto"/>
+                              <w:jc w:val="center"/>
+                              <w:rPr>
+                                <w:rFonts w:ascii="ISOCPEUR" w:eastAsia="Calibri" w:hAnsi="ISOCPEUR"/>
+                                <w:sz w:val="28"/>
+                                <w:szCs w:val="28"/>
+                                <w:lang w:val="en-US"/>
+                              </w:rPr>
+                            </w:pPr>
+                            <w:r>
+                              <w:rPr>
+                                <w:rFonts w:ascii="ISOCPEUR" w:eastAsia="Calibri" w:hAnsi="ISOCPEUR"/>
+                                <w:sz w:val="28"/>
+                                <w:szCs w:val="28"/>
+                                <w:lang w:val="en-US"/>
+                              </w:rPr>
+                              <w:t>Power</w:t>
+                            </w:r>
+                          </w:p>
+                          <w:p>
+                            <w:pPr>
+                              <w:spacing w:after="0" w:line="240" w:lineRule="auto"/>
+                              <w:jc w:val="center"/>
+                              <w:rPr>
+                                <w:rFonts w:ascii="ISOCPEUR" w:eastAsia="Calibri" w:hAnsi="ISOCPEUR"/>
+                                <w:sz w:val="28"/>
+                                <w:szCs w:val="28"/>
+                                <w:lang w:val="en-US"/>
+                              </w:rPr>
+                            </w:pPr>
+                            <w:r>
+                              <w:rPr>
+                                <w:rFonts w:ascii="ISOCPEUR" w:eastAsia="Calibri" w:hAnsi="ISOCPEUR"/>
+                                <w:sz w:val="28"/>
+                                <w:szCs w:val="28"/>
+                                <w:lang w:val="en-US"/>
+                              </w:rPr>
+                              <w:t>management</w:t>
+                            </w:r>
+                          </w:p>
+                        </w:txbxContent>
+                      </v:textbox>
+                    </v:shape>
+                  </v:group>
+                  <v:group id="Группа 447" o:spid="_x0000_s1143" style="position:absolute;left:6569;top:252;width:7897;height:6441" coordorigin="" coordsize="9621,6709" o:gfxdata="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">
+                    <v:rect id="Прямоугольник 448" o:spid="_x0000_s1144" style="position:absolute;width:9620;height:6709;visibility:visible;mso-wrap-style:square;v-text-anchor:middle" o:gfxdata="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" fillcolor="#ededed [662]" strokecolor="black [3213]" strokeweight=".5pt"/>
+                    <v:shape id="Надпись 3" o:spid="_x0000_s1145" type="#_x0000_t202" style="position:absolute;top:1838;width:9620;height:2880;visibility:visible;mso-wrap-style:square;v-text-anchor:top" o:gfxdata="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" filled="f" stroked="f" strokeweight=".5pt">
+                      <v:textbox>
+                        <w:txbxContent>
+                          <w:p>
+                            <w:pPr>
+                              <w:spacing w:line="256" w:lineRule="auto"/>
+                              <w:jc w:val="center"/>
+                              <w:rPr>
+                                <w:rFonts w:ascii="ISOCPEUR" w:eastAsia="Calibri" w:hAnsi="ISOCPEUR"/>
+                                <w:sz w:val="28"/>
+                                <w:szCs w:val="28"/>
+                                <w:lang w:val="en-US"/>
+                              </w:rPr>
+                            </w:pPr>
+                            <w:r>
+                              <w:rPr>
+                                <w:rFonts w:ascii="ISOCPEUR" w:eastAsia="Calibri" w:hAnsi="ISOCPEUR"/>
+                                <w:sz w:val="28"/>
+                                <w:szCs w:val="28"/>
+                                <w:lang w:val="en-US"/>
+                              </w:rPr>
+                              <w:t>Li-ion</w:t>
+                            </w:r>
+                          </w:p>
+                        </w:txbxContent>
+                      </v:textbox>
+                    </v:shape>
+                  </v:group>
+                  <v:group id="Группа 450" o:spid="_x0000_s1146" style="position:absolute;left:19335;top:315;width:7287;height:6437" coordorigin="" coordsize="9620,6709" o:gfxdata="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">
+                    <v:rect id="Прямоугольник 451" o:spid="_x0000_s1147" style="position:absolute;width:9620;height:6709;visibility:visible;mso-wrap-style:square;v-text-anchor:middle" o:gfxdata="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" fillcolor="#ededed [662]" strokecolor="black [3213]" strokeweight=".5pt"/>
+                    <v:shape id="Надпись 3" o:spid="_x0000_s1148" type="#_x0000_t202" style="position:absolute;top:1756;width:9619;height:2880;visibility:visible;mso-wrap-style:square;v-text-anchor:top" o:gfxdata="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" filled="f" stroked="f" strokeweight=".5pt">
+                      <v:textbox>
+                        <w:txbxContent>
+                          <w:p>
+                            <w:pPr>
+                              <w:spacing w:line="254" w:lineRule="auto"/>
+                              <w:jc w:val="center"/>
+                              <w:rPr>
+                                <w:rFonts w:ascii="ISOCPEUR" w:eastAsia="Calibri" w:hAnsi="ISOCPEUR"/>
+                                <w:sz w:val="28"/>
+                                <w:szCs w:val="28"/>
+                                <w:lang w:val="en-US"/>
+                              </w:rPr>
+                            </w:pPr>
+                            <w:r>
+                              <w:rPr>
+                                <w:rFonts w:ascii="ISOCPEUR" w:eastAsia="Calibri" w:hAnsi="ISOCPEUR"/>
+                                <w:sz w:val="28"/>
+                                <w:szCs w:val="28"/>
+                                <w:lang w:val="en-US"/>
+                              </w:rPr>
+                              <w:t>CR2032</w:t>
+                            </w:r>
+                          </w:p>
+                        </w:txbxContent>
+                      </v:textbox>
+                    </v:shape>
+                  </v:group>
+                  <v:group id="Группа 453" o:spid="_x0000_s1149" style="position:absolute;left:161;top:10508;width:7283;height:6432" coordorigin="" coordsize="9620,6709" o:gfxdata="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">
+                    <v:rect id="Прямоугольник 454" o:spid="_x0000_s1150" style="position:absolute;width:9620;height:6709;visibility:visible;mso-wrap-style:square;v-text-anchor:middle" o:gfxdata="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" filled="f" strokecolor="black [3213]" strokeweight=".5pt"/>
+                    <v:shape id="Надпись 3" o:spid="_x0000_s1151" type="#_x0000_t202" style="position:absolute;left:604;top:1756;width:8727;height:2880;visibility:visible;mso-wrap-style:square;v-text-anchor:top" o:gfxdata="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" filled="f" stroked="f" strokeweight=".5pt">
+                      <v:textbox>
+                        <w:txbxContent>
+                          <w:p>
+                            <w:pPr>
+                              <w:spacing w:line="252" w:lineRule="auto"/>
+                              <w:jc w:val="center"/>
+                              <w:rPr>
+                                <w:rFonts w:ascii="ISOCPEUR" w:eastAsia="Calibri" w:hAnsi="ISOCPEUR"/>
+                                <w:sz w:val="28"/>
+                                <w:szCs w:val="28"/>
+                                <w:lang w:val="en-US"/>
+                              </w:rPr>
+                            </w:pPr>
+                            <w:r>
+                              <w:rPr>
+                                <w:rFonts w:ascii="ISOCPEUR" w:eastAsia="Calibri" w:hAnsi="ISOCPEUR"/>
+                                <w:sz w:val="28"/>
+                                <w:szCs w:val="28"/>
+                                <w:lang w:val="en-US"/>
+                              </w:rPr>
+                              <w:t>USB</w:t>
+                            </w:r>
+                          </w:p>
+                        </w:txbxContent>
+                      </v:textbox>
+                    </v:shape>
+                  </v:group>
+                  <v:shapetype id="_x0000_t32" coordsize="21600,21600" o:spt="32" o:oned="t" path="m,l21600,21600e" filled="f">
+                    <v:path arrowok="t" fillok="f" o:connecttype="none"/>
+                    <o:lock v:ext="edit" shapetype="t"/>
+                  </v:shapetype>
+                  <v:shape id="Прямая со стрелкой 456" o:spid="_x0000_s1152" type="#_x0000_t32" style="position:absolute;left:7444;top:13724;width:3106;height:21;visibility:visible;mso-wrap-style:square" o:connectortype="straight" o:gfxdata="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" strokecolor="#7030a0" strokeweight="1pt">
+                    <v:stroke endarrow="block" joinstyle="miter"/>
+                  </v:shape>
+                  <v:shapetype id="_x0000_t34" coordsize="21600,21600" o:spt="34" o:oned="t" adj="10800" path="m,l@0,0@0,21600,21600,21600e" filled="f">
+                    <v:stroke joinstyle="miter"/>
+                    <v:formulas>
+                      <v:f eqn="val #0"/>
+                    </v:formulas>
+                    <v:path arrowok="t" fillok="f" o:connecttype="none"/>
+                    <v:handles>
+                      <v:h position="#0,center"/>
+                    </v:handles>
+                    <o:lock v:ext="edit" shapetype="t"/>
+                  </v:shapetype>
+                  <v:shape id="Соединитель: уступ 459" o:spid="_x0000_s1153" type="#_x0000_t34" style="position:absolute;left:10203;top:7007;width:3491;height:2864;rotation:90;flip:x;visibility:visible;mso-wrap-style:square" o:connectortype="elbow" o:gfxdata="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" strokecolor="#7030a0" strokeweight="1pt">
+                    <v:stroke startarrow="block" endarrow="block"/>
+                  </v:shape>
+                  <v:shape id="Соединитель: уступ 460" o:spid="_x0000_s1154" type="#_x0000_t34" style="position:absolute;left:19725;top:6768;width:3432;height:3400;rotation:90;visibility:visible;mso-wrap-style:square" o:connectortype="elbow" o:gfxdata="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" strokecolor="#7030a0" strokeweight="1pt">
+                    <v:stroke startarrow="block" endarrow="block"/>
+                  </v:shape>
+                  <v:shape id="Прямая со стрелкой 461" o:spid="_x0000_s1155" type="#_x0000_t32" style="position:absolute;left:41090;top:7581;width:23;height:2567;flip:y;visibility:visible;mso-wrap-style:square" o:connectortype="straight" o:gfxdata="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" strokecolor="black [3213]" strokeweight="1pt">
+                    <v:stroke startarrow="block" endarrow="block" joinstyle="miter"/>
+                  </v:shape>
+                  <v:shape id="Прямая со стрелкой 462" o:spid="_x0000_s1156" type="#_x0000_t32" style="position:absolute;left:23148;top:13725;width:9883;height:0;visibility:visible;mso-wrap-style:square" o:connectortype="straight" o:gfxdata="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" strokecolor="#7030a0" strokeweight="1pt">
+                    <v:stroke endarrow="block" joinstyle="miter"/>
+                  </v:shape>
+                  <v:line id="Прямая соединительная линия 463" o:spid="_x0000_s1157" style="position:absolute;flip:y;visibility:visible;mso-wrap-style:square" from="29982,3892" to="29982,13725" o:connectortype="straight" o:gfxdata="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" strokecolor="#7030a0" strokeweight="1pt">
+                    <v:stroke joinstyle="miter"/>
+                  </v:line>
+                  <v:shape id="Прямая со стрелкой 464" o:spid="_x0000_s1158" type="#_x0000_t32" style="position:absolute;left:29981;top:3892;width:5758;height:52;visibility:visible;mso-wrap-style:square" o:connectortype="straight" o:gfxdata="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" strokecolor="#7030a0" strokeweight="1pt">
+                    <v:stroke endarrow="block" joinstyle="miter"/>
+                  </v:shape>
+                  <v:shape id="Прямая со стрелкой 467" o:spid="_x0000_s1159" type="#_x0000_t32" style="position:absolute;left:7444;top:15579;width:1500;height:0;flip:x;visibility:visible;mso-wrap-style:square" o:connectortype="straight" o:gfxdata="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" strokecolor="black [3213]" strokeweight="1pt">
+                    <v:stroke endarrow="block" joinstyle="miter"/>
+                  </v:shape>
+                  <v:line id="Прямая соединительная линия 468" o:spid="_x0000_s1160" style="position:absolute;visibility:visible;mso-wrap-style:square" from="8944,15579" to="8944,19155" o:connectortype="straight" o:gfxdata="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" strokecolor="black [3213]" strokeweight="1pt">
+                    <v:stroke joinstyle="miter"/>
+                  </v:line>
+                  <v:shape id="Прямая со стрелкой 469" o:spid="_x0000_s1161" type="#_x0000_t32" style="position:absolute;left:8944;top:19155;width:24087;height:0;visibility:visible;mso-wrap-style:square" o:connectortype="straight" o:gfxdata="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" strokecolor="black [3213]" strokeweight="1pt">
+                    <v:stroke endarrow="block" joinstyle="miter"/>
+                  </v:shape>
+                  <v:group id="Группа 473" o:spid="_x0000_s1162" style="position:absolute;left:35200;top:25516;width:13630;height:8026" coordorigin="-4" coordsize="9626,7204" o:gfxdata="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">
+                    <v:rect id="Прямоугольник 474" o:spid="_x0000_s1163" style="position:absolute;left:1;width:9620;height:7203;visibility:visible;mso-wrap-style:square;v-text-anchor:middle" o:gfxdata="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" fillcolor="#fbe4d5 [661]" strokecolor="black [3213]" strokeweight=".5pt"/>
+                    <v:shape id="Надпись 3" o:spid="_x0000_s1164" type="#_x0000_t202" style="position:absolute;left:-4;width:9620;height:7203;visibility:visible;mso-wrap-style:square;v-text-anchor:top" o:gfxdata="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" filled="f" stroked="f" strokeweight=".5pt">
+                      <v:textbox>
+                        <w:txbxContent>
+                          <w:p>
+                            <w:pPr>
+                              <w:spacing w:after="0" w:line="240" w:lineRule="auto"/>
+                              <w:jc w:val="center"/>
+                              <w:rPr>
+                                <w:rFonts w:ascii="ISOCPEUR" w:eastAsia="Calibri" w:hAnsi="ISOCPEUR"/>
+                                <w:sz w:val="28"/>
+                                <w:szCs w:val="28"/>
+                                <w:lang w:val="en-US"/>
+                              </w:rPr>
+                            </w:pPr>
+                            <w:r>
+                              <w:rPr>
+                                <w:rFonts w:ascii="ISOCPEUR" w:eastAsia="Calibri" w:hAnsi="ISOCPEUR"/>
+                                <w:sz w:val="28"/>
+                                <w:szCs w:val="28"/>
+                                <w:lang w:val="en-US"/>
+                              </w:rPr>
+                              <w:t>Sensors</w:t>
+                            </w:r>
+                          </w:p>
+                          <w:p>
+                            <w:pPr>
+                              <w:spacing w:after="0" w:line="240" w:lineRule="auto"/>
+                              <w:jc w:val="center"/>
+                              <w:rPr>
+                                <w:rFonts w:ascii="ISOCPEUR" w:eastAsia="Calibri" w:hAnsi="ISOCPEUR"/>
+                                <w:sz w:val="28"/>
+                                <w:szCs w:val="28"/>
+                                <w:lang w:val="en-US"/>
+                              </w:rPr>
+                            </w:pPr>
+                            <w:r>
+                              <w:rPr>
+                                <w:rFonts w:ascii="ISOCPEUR" w:eastAsia="Calibri" w:hAnsi="ISOCPEUR"/>
+                                <w:sz w:val="28"/>
+                                <w:szCs w:val="28"/>
+                                <w:lang w:val="en-US"/>
+                              </w:rPr>
+                              <w:t>and</w:t>
+                            </w:r>
+                          </w:p>
+                          <w:p>
+                            <w:pPr>
+                              <w:spacing w:after="0" w:line="240" w:lineRule="auto"/>
+                              <w:jc w:val="center"/>
+                              <w:rPr>
+                                <w:rFonts w:ascii="ISOCPEUR" w:eastAsia="Calibri" w:hAnsi="ISOCPEUR"/>
+                                <w:sz w:val="28"/>
+                                <w:szCs w:val="28"/>
+                                <w:lang w:val="en-US"/>
+                              </w:rPr>
+                            </w:pPr>
+                            <w:r>
+                              <w:rPr>
+                                <w:rFonts w:ascii="ISOCPEUR" w:eastAsia="Calibri" w:hAnsi="ISOCPEUR"/>
+                                <w:sz w:val="28"/>
+                                <w:szCs w:val="28"/>
+                                <w:lang w:val="en-US"/>
+                              </w:rPr>
+                              <w:t>periphery dev.</w:t>
+                            </w:r>
+                          </w:p>
+                        </w:txbxContent>
+                      </v:textbox>
+                    </v:shape>
+                  </v:group>
+                  <v:group id="Группа 476" o:spid="_x0000_s1165" style="position:absolute;left:25197;top:25516;width:7277;height:6427" coordsize="9620,6709" o:gfxdata="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">
+                    <v:rect id="Прямоугольник 477" o:spid="_x0000_s1166" style="position:absolute;width:9620;height:6709;visibility:visible;mso-wrap-style:square;v-text-anchor:middle" o:gfxdata="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" filled="f" strokecolor="black [3213]" strokeweight=".5pt"/>
+                    <v:shape id="Надпись 3" o:spid="_x0000_s1167" type="#_x0000_t202" style="position:absolute;left:604;top:1756;width:8727;height:2880;visibility:visible;mso-wrap-style:square;v-text-anchor:top" o:gfxdata="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" filled="f" stroked="f" strokeweight=".5pt">
+                      <v:textbox>
+                        <w:txbxContent>
+                          <w:p>
+                            <w:pPr>
+                              <w:spacing w:line="252" w:lineRule="auto"/>
+                              <w:jc w:val="center"/>
+                              <w:rPr>
+                                <w:rFonts w:ascii="ISOCPEUR" w:eastAsia="Calibri" w:hAnsi="ISOCPEUR"/>
+                                <w:sz w:val="28"/>
+                                <w:szCs w:val="28"/>
+                                <w:lang w:val="en-US"/>
+                              </w:rPr>
+                            </w:pPr>
+                            <w:r>
+                              <w:rPr>
+                                <w:rFonts w:ascii="ISOCPEUR" w:eastAsia="Calibri" w:hAnsi="ISOCPEUR"/>
+                                <w:sz w:val="28"/>
+                                <w:szCs w:val="28"/>
+                                <w:lang w:val="en-US"/>
+                              </w:rPr>
+                              <w:t>GPIO</w:t>
+                            </w:r>
+                          </w:p>
+                        </w:txbxContent>
+                      </v:textbox>
+                    </v:shape>
+                  </v:group>
+                  <v:group id="Группа 479" o:spid="_x0000_s1168" style="position:absolute;left:16593;top:25516;width:7271;height:6420" coordsize="9620,6709" o:gfxdata="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">
+                    <v:rect id="Прямоугольник 480" o:spid="_x0000_s1169" style="position:absolute;width:9620;height:6709;visibility:visible;mso-wrap-style:square;v-text-anchor:middle" o:gfxdata="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" filled="f" strokecolor="black [3213]" strokeweight=".5pt"/>
+                    <v:shape id="Надпись 3" o:spid="_x0000_s1170" type="#_x0000_t202" style="position:absolute;left:604;top:1756;width:8727;height:2880;visibility:visible;mso-wrap-style:square;v-text-anchor:top" o:gfxdata="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" filled="f" stroked="f" strokeweight=".5pt">
+                      <v:textbox>
+                        <w:txbxContent>
+                          <w:p>
+                            <w:pPr>
+                              <w:spacing w:line="252" w:lineRule="auto"/>
+                              <w:jc w:val="center"/>
+                              <w:rPr>
+                                <w:rFonts w:ascii="ISOCPEUR" w:eastAsia="Calibri" w:hAnsi="ISOCPEUR"/>
+                                <w:sz w:val="28"/>
+                                <w:szCs w:val="28"/>
+                                <w:lang w:val="en-US"/>
+                              </w:rPr>
+                            </w:pPr>
+                            <w:r>
+                              <w:rPr>
+                                <w:rFonts w:ascii="ISOCPEUR" w:eastAsia="Calibri" w:hAnsi="ISOCPEUR"/>
+                                <w:sz w:val="28"/>
+                                <w:szCs w:val="28"/>
+                                <w:lang w:val="en-US"/>
+                              </w:rPr>
+                              <w:t>uSD</w:t>
+                            </w:r>
+                          </w:p>
+                        </w:txbxContent>
+                      </v:textbox>
+                    </v:shape>
+                  </v:group>
+                  <v:shape id="Прямая со стрелкой 483" o:spid="_x0000_s1171" type="#_x0000_t32" style="position:absolute;left:42261;top:22724;width:0;height:2792;flip:y;visibility:visible;mso-wrap-style:square" o:connectortype="straight" o:gfxdata="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" strokecolor="black [3213]" strokeweight="1pt">
+                    <v:stroke startarrow="block" endarrow="block" joinstyle="miter"/>
+                  </v:shape>
+                  <v:shapetype id="_x0000_t33" coordsize="21600,21600" o:spt="33" o:oned="t" path="m,l21600,r,21600e" filled="f">
+                    <v:stroke joinstyle="miter"/>
+                    <v:path arrowok="t" fillok="f" o:connecttype="none"/>
+                    <o:lock v:ext="edit" shapetype="t"/>
+                  </v:shapetype>
+                  <v:shape id="Соединитель: уступ 484" o:spid="_x0000_s1172" type="#_x0000_t33" style="position:absolute;left:28834;top:21871;width:4196;height:3645;rotation:180;flip:y;visibility:visible;mso-wrap-style:square" o:connectortype="elbow" o:gfxdata="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" strokecolor="black [3213]" strokeweight="1pt">
+                    <v:stroke startarrow="block" endarrow="block"/>
+                  </v:shape>
+                  <v:shape id="Соединитель: уступ 485" o:spid="_x0000_s1173" type="#_x0000_t33" style="position:absolute;left:20228;top:20558;width:12803;height:4958;rotation:180;flip:y;visibility:visible;mso-wrap-style:square" o:connectortype="elbow" o:gfxdata="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" strokecolor="black [3213]" strokeweight="1pt">
+                    <v:stroke startarrow="block" endarrow="block"/>
+                  </v:shape>
+                </v:group>
+                <w10:anchorlock/>
+              </v:group>
+            </w:pict>
+          </mc:Fallback>
+        </mc:AlternateContent>
+      </w:r>
     </w:p>
     <w:p>
       <w:pPr>
-        <w:ind w:right="140"/>
+        <w:ind w:left="567" w:right="140"/>
+        <w:rPr>
+          <w:rFonts w:ascii="ISOCPEUR" w:hAnsi="ISOCPEUR"/>
+          <w:i/>
+          <w:sz w:val="28"/>
+          <w:lang w:val="en-US"/>
+        </w:rPr>
+      </w:pPr>
+      <w:r>
+        <w:rPr>
+          <w:rFonts w:ascii="ISOCPEUR" w:hAnsi="ISOCPEUR"/>
+          <w:i/>
+          <w:sz w:val="28"/>
+          <w:lang w:val="en-US"/>
+        </w:rPr>
+        <w:t xml:space="preserve">Power management block should manage Li-ion battery </w:t>
+      </w:r>
+      <w:r>
+        <w:rPr>
+          <w:rFonts w:ascii="ISOCPEUR" w:hAnsi="ISOCPEUR"/>
+          <w:i/>
+          <w:sz w:val="28"/>
+          <w:lang w:val="en-US"/>
+        </w:rPr>
+        <w:t>re</w:t>
+      </w:r>
+      <w:r>
+        <w:rPr>
+          <w:rFonts w:ascii="ISOCPEUR" w:hAnsi="ISOCPEUR"/>
+          <w:i/>
+          <w:sz w:val="28"/>
+          <w:lang w:val="en-US"/>
+        </w:rPr>
+        <w:t>charge, provide power to the remaining system devices. All batteries are optional, so power management block should handle all possible powering schemes by its own. It’s advised to choose PMIC for such purpose to save space on a PCB.</w:t>
+      </w:r>
+      <w:r>
+        <w:rPr>
+          <w:rFonts w:ascii="ISOCPEUR" w:hAnsi="ISOCPEUR"/>
+          <w:i/>
+          <w:sz w:val="28"/>
+          <w:lang w:val="en-US"/>
+        </w:rPr>
+        <w:t xml:space="preserve"> Add two LEDs that indicate USB power-in and Li-ion battery charging status.</w:t>
+      </w:r>
+    </w:p>
+    <w:p>
+      <w:pPr>
+        <w:ind w:left="567" w:right="140"/>
+        <w:rPr>
+          <w:rFonts w:ascii="ISOCPEUR" w:hAnsi="ISOCPEUR"/>
+          <w:i/>
+          <w:sz w:val="28"/>
+          <w:lang w:val="en-US"/>
+        </w:rPr>
+      </w:pPr>
+      <w:r>
+        <w:rPr>
+          <w:rFonts w:ascii="ISOCPEUR" w:hAnsi="ISOCPEUR"/>
+          <w:i/>
+          <w:sz w:val="28"/>
+          <w:lang w:val="en-US"/>
+        </w:rPr>
+        <w:t>Use ATmega32 MCU with internal USB interface.</w:t>
+      </w:r>
+    </w:p>
+    <w:p>
+      <w:pPr>
+        <w:ind w:left="567" w:right="140"/>
+        <w:rPr>
+          <w:rFonts w:ascii="ISOCPEUR" w:hAnsi="ISOCPEUR"/>
+          <w:i/>
+          <w:sz w:val="28"/>
+          <w:lang w:val="en-US"/>
+        </w:rPr>
+      </w:pPr>
+      <w:r>
+        <w:rPr>
+          <w:rFonts w:ascii="ISOCPEUR" w:hAnsi="ISOCPEUR"/>
+          <w:i/>
+          <w:sz w:val="28"/>
+          <w:lang w:val="en-US"/>
+        </w:rPr>
+        <w:t>Choose low cost 2.4GHz wireless transceiver like nRF24L01+ or similar. Use PCB antenna and external antenna connector. Antennas may be switched mechanically or by on PCB RF switch controlled by MCU.</w:t>
+      </w:r>
+    </w:p>
+    <w:p>
+      <w:pPr>
+        <w:ind w:left="567" w:right="140"/>
+        <w:rPr>
+          <w:rFonts w:ascii="ISOCPEUR" w:hAnsi="ISOCPEUR"/>
+          <w:i/>
+          <w:sz w:val="28"/>
+          <w:lang w:val="en-US"/>
+        </w:rPr>
+      </w:pPr>
+      <w:r>
+        <w:rPr>
+          <w:rFonts w:ascii="ISOCPEUR" w:hAnsi="ISOCPEUR"/>
+          <w:i/>
+          <w:sz w:val="28"/>
+          <w:lang w:val="en-US"/>
+        </w:rPr>
+        <w:t>GPIO expansion header should include UART, SPI, TWI, ADC, DAC and I/O pins.</w:t>
+      </w:r>
+    </w:p>
+    <w:p>
+      <w:pPr>
+        <w:ind w:left="567" w:right="140"/>
+        <w:rPr>
+          <w:rFonts w:ascii="ISOCPEUR" w:hAnsi="ISOCPEUR"/>
+          <w:i/>
+          <w:sz w:val="28"/>
+          <w:lang w:val="en-US"/>
+        </w:rPr>
+      </w:pPr>
+      <w:r>
+        <w:rPr>
+          <w:rFonts w:ascii="ISOCPEUR" w:hAnsi="ISOCPEUR"/>
+          <w:i/>
+          <w:sz w:val="28"/>
+          <w:lang w:val="en-US"/>
+        </w:rPr>
+        <w:t>ISP pin header should be placed on PCB.</w:t>
+      </w:r>
+    </w:p>
+    <w:p>
+      <w:pPr>
+        <w:ind w:left="567" w:right="140"/>
+        <w:rPr>
+          <w:rFonts w:ascii="ISOCPEUR" w:hAnsi="ISOCPEUR"/>
+          <w:i/>
+          <w:sz w:val="28"/>
+          <w:lang w:val="en-US"/>
+        </w:rPr>
+      </w:pPr>
+      <w:r>
+        <w:rPr>
+          <w:rFonts w:ascii="ISOCPEUR" w:hAnsi="ISOCPEUR"/>
+          <w:i/>
+          <w:sz w:val="28"/>
+          <w:lang w:val="en-US"/>
+        </w:rPr>
+        <w:t>Use minimum 4-layer PCB stack-up for easier layout, where dedicate two internal layers for GND/GND or GND/PWR planes.</w:t>
+      </w:r>
+    </w:p>
+    <w:p>
+      <w:pPr>
+        <w:ind w:left="567" w:right="140"/>
+        <w:rPr>
+          <w:rFonts w:ascii="ISOCPEUR" w:hAnsi="ISOCPEUR"/>
+          <w:i/>
+          <w:sz w:val="28"/>
+          <w:lang w:val="en-US"/>
+        </w:rPr>
+      </w:pPr>
+      <w:r>
+        <w:rPr>
+          <w:rFonts w:ascii="ISOCPEUR" w:hAnsi="ISOCPEUR"/>
+          <w:i/>
+          <w:sz w:val="28"/>
+          <w:lang w:val="en-US"/>
+        </w:rPr>
+        <w:t>Use as many sensors as PCB size is capable to hold.</w:t>
+      </w:r>
+    </w:p>
+    <w:p>
+      <w:pPr>
+        <w:ind w:left="567" w:right="140"/>
+        <w:rPr>
+          <w:rFonts w:ascii="ISOCPEUR" w:hAnsi="ISOCPEUR"/>
+          <w:i/>
+          <w:sz w:val="28"/>
+          <w:lang w:val="en-US"/>
+        </w:rPr>
+      </w:pPr>
+      <w:r>
+        <w:rPr>
+          <w:rFonts w:ascii="ISOCPEUR" w:hAnsi="ISOCPEUR"/>
+          <w:i/>
+          <w:sz w:val="28"/>
+          <w:lang w:val="en-US"/>
+        </w:rPr>
+        <w:t>Use minimum two buttons. Hard reset and user button.</w:t>
+      </w:r>
+    </w:p>
+    <w:p>
+      <w:pPr>
+        <w:ind w:left="567" w:right="140"/>
+        <w:rPr>
+          <w:rFonts w:ascii="ISOCPEUR" w:hAnsi="ISOCPEUR"/>
+          <w:i/>
+          <w:sz w:val="28"/>
+          <w:lang w:val="en-US"/>
+        </w:rPr>
+      </w:pPr>
+      <w:r>
+        <w:rPr>
+          <w:rFonts w:ascii="ISOCPEUR" w:hAnsi="ISOCPEUR"/>
+          <w:i/>
+          <w:sz w:val="28"/>
+          <w:lang w:val="en-US"/>
+        </w:rPr>
+        <w:t>Use minimum on RGB LED for indications.</w:t>
+      </w:r>
+    </w:p>
+    <w:p>
+      <w:pPr>
+        <w:ind w:left="567" w:right="140"/>
+        <w:rPr>
+          <w:rFonts w:ascii="ISOCPEUR" w:hAnsi="ISOCPEUR"/>
+          <w:i/>
+          <w:sz w:val="28"/>
+          <w:lang w:val="en-US"/>
+        </w:rPr>
+      </w:pPr>
+      <w:r>
+        <w:rPr>
+          <w:rFonts w:ascii="ISOCPEUR" w:hAnsi="ISOCPEUR"/>
+          <w:i/>
+          <w:sz w:val="28"/>
+          <w:lang w:val="en-US"/>
+        </w:rPr>
+        <w:t>The size of PCB is TBD.</w:t>
+      </w:r>
+    </w:p>
+    <w:p>
+      <w:pPr>
+        <w:ind w:left="567" w:right="140"/>
         <w:rPr>
           <w:rFonts w:ascii="ISOCPEUR" w:hAnsi="ISOCPEUR"/>
           <w:i/>
@@ -32864,6 +34945,41 @@
       <w:contextualSpacing/>
     </w:pPr>
   </w:style>
+  <w:style w:type="character" w:styleId="a6">
+    <w:name w:val="Hyperlink"/>
+    <w:basedOn w:val="a0"/>
+    <w:uiPriority w:val="99"/>
+    <w:unhideWhenUsed/>
+    <w:rsid w:val="00091405"/>
+    <w:rPr>
+      <w:color w:val="000000" w:themeColor="text1"/>
+      <w:u w:val="single"/>
+    </w:rPr>
+  </w:style>
+  <w:style w:type="character" w:styleId="a7">
+    <w:name w:val="Unresolved Mention"/>
+    <w:basedOn w:val="a0"/>
+    <w:uiPriority w:val="99"/>
+    <w:semiHidden/>
+    <w:unhideWhenUsed/>
+    <w:rsid w:val="00091405"/>
+    <w:rPr>
+      <w:color w:val="605E5C"/>
+      <w:shd w:val="clear" w:color="auto" w:fill="E1DFDD"/>
+    </w:rPr>
+  </w:style>
+  <w:style w:type="character" w:styleId="a8">
+    <w:name w:val="FollowedHyperlink"/>
+    <w:basedOn w:val="a0"/>
+    <w:uiPriority w:val="99"/>
+    <w:semiHidden/>
+    <w:unhideWhenUsed/>
+    <w:rsid w:val="00091405"/>
+    <w:rPr>
+      <w:color w:val="954F72" w:themeColor="followedHyperlink"/>
+      <w:u w:val="single"/>
+    </w:rPr>
+  </w:style>
 </w:styles>
 </file>
 

</xml_diff>